<commit_message>
Definicion del entorno de desarrollo
</commit_message>
<xml_diff>
--- a/Entorno/Entorno_Desarrollo.docx
+++ b/Entorno/Entorno_Desarrollo.docx
@@ -2,6 +2,18 @@
 <file path=word/document.xml><?xml version="1.0" encoding="utf-8"?>
 <w:document xmlns:wpc="http://schemas.microsoft.com/office/word/2010/wordprocessingCanvas" xmlns:mc="http://schemas.openxmlformats.org/markup-compatibility/2006" xmlns:o="urn:schemas-microsoft-com:office:office" xmlns:r="http://schemas.openxmlformats.org/officeDocument/2006/relationships" xmlns:m="http://schemas.openxmlformats.org/officeDocument/2006/math" xmlns:v="urn:schemas-microsoft-com:vml" xmlns:wp14="http://schemas.microsoft.com/office/word/2010/wordprocessingDrawing" xmlns:wp="http://schemas.openxmlformats.org/drawingml/2006/wordprocessingDrawing" xmlns:w10="urn:schemas-microsoft-com:office:word" xmlns:w="http://schemas.openxmlformats.org/wordprocessingml/2006/main" xmlns:w14="http://schemas.microsoft.com/office/word/2010/wordml" xmlns:w15="http://schemas.microsoft.com/office/word/2012/wordml" xmlns:wpg="http://schemas.microsoft.com/office/word/2010/wordprocessingGroup" xmlns:wpi="http://schemas.microsoft.com/office/word/2010/wordprocessingInk" xmlns:wne="http://schemas.microsoft.com/office/word/2006/wordml" xmlns:wps="http://schemas.microsoft.com/office/word/2010/wordprocessingShape" mc:Ignorable="w14 w15 wp14">
   <w:body>
+    <w:p>
+      <w:pPr>
+        <w:jc w:val="center"/>
+      </w:pPr>
+      <w:r>
+        <w:rPr>
+          <w:b/>
+          <w:bCs/>
+        </w:rPr>
+        <w:t>ANEXO 1. CONFIGURACIÓN DEL SOFTWARE PARA EL ENTORNO DE DESARROLLO</w:t>
+      </w:r>
+    </w:p>
     <w:tbl>
       <w:tblPr>
         <w:tblStyle w:val="Tabladelista3"/>
@@ -9,24 +21,27 @@
         <w:tblLook w:val="04A0" w:firstRow="1" w:lastRow="0" w:firstColumn="1" w:lastColumn="0" w:noHBand="0" w:noVBand="1"/>
       </w:tblPr>
       <w:tblGrid>
-        <w:gridCol w:w="2855"/>
-        <w:gridCol w:w="2855"/>
-        <w:gridCol w:w="1503"/>
-        <w:gridCol w:w="6781"/>
+        <w:gridCol w:w="1712"/>
+        <w:gridCol w:w="1078"/>
+        <w:gridCol w:w="1164"/>
+        <w:gridCol w:w="3870"/>
+        <w:gridCol w:w="6170"/>
       </w:tblGrid>
       <w:tr>
         <w:trPr>
           <w:cnfStyle w:val="100000000000" w:firstRow="1" w:lastRow="0" w:firstColumn="0" w:lastColumn="0" w:oddVBand="0" w:evenVBand="0" w:oddHBand="0" w:evenHBand="0" w:firstRowFirstColumn="0" w:firstRowLastColumn="0" w:lastRowFirstColumn="0" w:lastRowLastColumn="0"/>
+          <w:tblHeader/>
         </w:trPr>
         <w:tc>
           <w:tcPr>
             <w:cnfStyle w:val="001000000100" w:firstRow="0" w:lastRow="0" w:firstColumn="1" w:lastColumn="0" w:oddVBand="0" w:evenVBand="0" w:oddHBand="0" w:evenHBand="0" w:firstRowFirstColumn="1" w:firstRowLastColumn="0" w:lastRowFirstColumn="0" w:lastRowLastColumn="0"/>
-            <w:tcW w:w="1020" w:type="pct"/>
-          </w:tcPr>
-          <w:p>
-            <w:pPr>
-              <w:spacing w:before="120" w:after="120"/>
-            </w:pPr>
+            <w:tcW w:w="612" w:type="pct"/>
+          </w:tcPr>
+          <w:p>
+            <w:pPr>
+              <w:spacing w:before="120" w:after="120"/>
+            </w:pPr>
+            <w:bookmarkStart w:id="0" w:name="_GoBack" w:colFirst="3" w:colLast="3"/>
             <w:r>
               <w:t>Disciplina</w:t>
             </w:r>
@@ -34,7 +49,7 @@
         </w:tc>
         <w:tc>
           <w:tcPr>
-            <w:tcW w:w="1020" w:type="pct"/>
+            <w:tcW w:w="385" w:type="pct"/>
           </w:tcPr>
           <w:p>
             <w:pPr>
@@ -48,7 +63,7 @@
         </w:tc>
         <w:tc>
           <w:tcPr>
-            <w:tcW w:w="537" w:type="pct"/>
+            <w:tcW w:w="416" w:type="pct"/>
           </w:tcPr>
           <w:p>
             <w:pPr>
@@ -62,7 +77,21 @@
         </w:tc>
         <w:tc>
           <w:tcPr>
-            <w:tcW w:w="2423" w:type="pct"/>
+            <w:tcW w:w="1383" w:type="pct"/>
+          </w:tcPr>
+          <w:p>
+            <w:pPr>
+              <w:spacing w:before="120" w:after="120"/>
+              <w:cnfStyle w:val="100000000000" w:firstRow="1" w:lastRow="0" w:firstColumn="0" w:lastColumn="0" w:oddVBand="0" w:evenVBand="0" w:oddHBand="0" w:evenHBand="0" w:firstRowFirstColumn="0" w:firstRowLastColumn="0" w:lastRowFirstColumn="0" w:lastRowLastColumn="0"/>
+            </w:pPr>
+            <w:r>
+              <w:t>Función</w:t>
+            </w:r>
+          </w:p>
+        </w:tc>
+        <w:tc>
+          <w:tcPr>
+            <w:tcW w:w="2205" w:type="pct"/>
           </w:tcPr>
           <w:p>
             <w:pPr>
@@ -82,7 +111,8 @@
         <w:tc>
           <w:tcPr>
             <w:cnfStyle w:val="001000000000" w:firstRow="0" w:lastRow="0" w:firstColumn="1" w:lastColumn="0" w:oddVBand="0" w:evenVBand="0" w:oddHBand="0" w:evenHBand="0" w:firstRowFirstColumn="0" w:firstRowLastColumn="0" w:lastRowFirstColumn="0" w:lastRowLastColumn="0"/>
-            <w:tcW w:w="1020" w:type="pct"/>
+            <w:tcW w:w="612" w:type="pct"/>
+            <w:vMerge w:val="restart"/>
           </w:tcPr>
           <w:p>
             <w:pPr>
@@ -95,7 +125,7 @@
         </w:tc>
         <w:tc>
           <w:tcPr>
-            <w:tcW w:w="1020" w:type="pct"/>
+            <w:tcW w:w="385" w:type="pct"/>
           </w:tcPr>
           <w:p>
             <w:pPr>
@@ -109,18 +139,48 @@
         </w:tc>
         <w:tc>
           <w:tcPr>
-            <w:tcW w:w="537" w:type="pct"/>
-          </w:tcPr>
-          <w:p>
-            <w:pPr>
-              <w:spacing w:before="120" w:after="120"/>
-              <w:cnfStyle w:val="000000100000" w:firstRow="0" w:lastRow="0" w:firstColumn="0" w:lastColumn="0" w:oddVBand="0" w:evenVBand="0" w:oddHBand="1" w:evenHBand="0" w:firstRowFirstColumn="0" w:firstRowLastColumn="0" w:lastRowFirstColumn="0" w:lastRowLastColumn="0"/>
-            </w:pPr>
-          </w:p>
-        </w:tc>
-        <w:tc>
-          <w:tcPr>
-            <w:tcW w:w="2423" w:type="pct"/>
+            <w:tcW w:w="416" w:type="pct"/>
+          </w:tcPr>
+          <w:p>
+            <w:pPr>
+              <w:spacing w:before="120" w:after="120"/>
+              <w:cnfStyle w:val="000000100000" w:firstRow="0" w:lastRow="0" w:firstColumn="0" w:lastColumn="0" w:oddVBand="0" w:evenVBand="0" w:oddHBand="1" w:evenHBand="0" w:firstRowFirstColumn="0" w:firstRowLastColumn="0" w:lastRowFirstColumn="0" w:lastRowLastColumn="0"/>
+            </w:pPr>
+          </w:p>
+        </w:tc>
+        <w:tc>
+          <w:tcPr>
+            <w:tcW w:w="1383" w:type="pct"/>
+          </w:tcPr>
+          <w:p>
+            <w:pPr>
+              <w:spacing w:before="120" w:after="120"/>
+              <w:cnfStyle w:val="000000100000" w:firstRow="0" w:lastRow="0" w:firstColumn="0" w:lastColumn="0" w:oddVBand="0" w:evenVBand="0" w:oddHBand="1" w:evenHBand="0" w:firstRowFirstColumn="0" w:firstRowLastColumn="0" w:lastRowFirstColumn="0" w:lastRowLastColumn="0"/>
+            </w:pPr>
+            <w:r>
+              <w:t>Preparación de documentación de los requerimientos (</w:t>
+            </w:r>
+            <w:proofErr w:type="spellStart"/>
+            <w:r>
+              <w:t>User</w:t>
+            </w:r>
+            <w:proofErr w:type="spellEnd"/>
+            <w:r>
+              <w:t xml:space="preserve"> </w:t>
+            </w:r>
+            <w:proofErr w:type="spellStart"/>
+            <w:r>
+              <w:t>Stories</w:t>
+            </w:r>
+            <w:proofErr w:type="spellEnd"/>
+            <w:r>
+              <w:t>)</w:t>
+            </w:r>
+          </w:p>
+        </w:tc>
+        <w:tc>
+          <w:tcPr>
+            <w:tcW w:w="2205" w:type="pct"/>
           </w:tcPr>
           <w:p>
             <w:pPr>
@@ -134,17 +194,18 @@
         <w:tc>
           <w:tcPr>
             <w:cnfStyle w:val="001000000000" w:firstRow="0" w:lastRow="0" w:firstColumn="1" w:lastColumn="0" w:oddVBand="0" w:evenVBand="0" w:oddHBand="0" w:evenHBand="0" w:firstRowFirstColumn="0" w:firstRowLastColumn="0" w:lastRowFirstColumn="0" w:lastRowLastColumn="0"/>
-            <w:tcW w:w="1020" w:type="pct"/>
-          </w:tcPr>
-          <w:p>
-            <w:pPr>
-              <w:spacing w:before="120" w:after="120"/>
-            </w:pPr>
-          </w:p>
-        </w:tc>
-        <w:tc>
-          <w:tcPr>
-            <w:tcW w:w="1020" w:type="pct"/>
+            <w:tcW w:w="612" w:type="pct"/>
+            <w:vMerge/>
+          </w:tcPr>
+          <w:p>
+            <w:pPr>
+              <w:spacing w:before="120" w:after="120"/>
+            </w:pPr>
+          </w:p>
+        </w:tc>
+        <w:tc>
+          <w:tcPr>
+            <w:tcW w:w="385" w:type="pct"/>
           </w:tcPr>
           <w:p>
             <w:pPr>
@@ -158,18 +219,32 @@
         </w:tc>
         <w:tc>
           <w:tcPr>
-            <w:tcW w:w="537" w:type="pct"/>
-          </w:tcPr>
-          <w:p>
-            <w:pPr>
-              <w:spacing w:before="120" w:after="120"/>
-              <w:cnfStyle w:val="000000000000" w:firstRow="0" w:lastRow="0" w:firstColumn="0" w:lastColumn="0" w:oddVBand="0" w:evenVBand="0" w:oddHBand="0" w:evenHBand="0" w:firstRowFirstColumn="0" w:firstRowLastColumn="0" w:lastRowFirstColumn="0" w:lastRowLastColumn="0"/>
-            </w:pPr>
-          </w:p>
-        </w:tc>
-        <w:tc>
-          <w:tcPr>
-            <w:tcW w:w="2423" w:type="pct"/>
+            <w:tcW w:w="416" w:type="pct"/>
+          </w:tcPr>
+          <w:p>
+            <w:pPr>
+              <w:spacing w:before="120" w:after="120"/>
+              <w:cnfStyle w:val="000000000000" w:firstRow="0" w:lastRow="0" w:firstColumn="0" w:lastColumn="0" w:oddVBand="0" w:evenVBand="0" w:oddHBand="0" w:evenHBand="0" w:firstRowFirstColumn="0" w:firstRowLastColumn="0" w:lastRowFirstColumn="0" w:lastRowLastColumn="0"/>
+            </w:pPr>
+          </w:p>
+        </w:tc>
+        <w:tc>
+          <w:tcPr>
+            <w:tcW w:w="1383" w:type="pct"/>
+          </w:tcPr>
+          <w:p>
+            <w:pPr>
+              <w:spacing w:before="120" w:after="120"/>
+              <w:cnfStyle w:val="000000000000" w:firstRow="0" w:lastRow="0" w:firstColumn="0" w:lastColumn="0" w:oddVBand="0" w:evenVBand="0" w:oddHBand="0" w:evenHBand="0" w:firstRowFirstColumn="0" w:firstRowLastColumn="0" w:lastRowFirstColumn="0" w:lastRowLastColumn="0"/>
+            </w:pPr>
+            <w:r>
+              <w:t>Preparación de información tabular de los requerimientos del software.</w:t>
+            </w:r>
+          </w:p>
+        </w:tc>
+        <w:tc>
+          <w:tcPr>
+            <w:tcW w:w="2205" w:type="pct"/>
           </w:tcPr>
           <w:p>
             <w:pPr>
@@ -186,42 +261,59 @@
         <w:tc>
           <w:tcPr>
             <w:cnfStyle w:val="001000000000" w:firstRow="0" w:lastRow="0" w:firstColumn="1" w:lastColumn="0" w:oddVBand="0" w:evenVBand="0" w:oddHBand="0" w:evenHBand="0" w:firstRowFirstColumn="0" w:firstRowLastColumn="0" w:lastRowFirstColumn="0" w:lastRowLastColumn="0"/>
-            <w:tcW w:w="1020" w:type="pct"/>
-          </w:tcPr>
-          <w:p>
-            <w:pPr>
-              <w:spacing w:before="120" w:after="120"/>
-            </w:pPr>
-          </w:p>
-        </w:tc>
-        <w:tc>
-          <w:tcPr>
-            <w:tcW w:w="1020" w:type="pct"/>
-          </w:tcPr>
-          <w:p>
-            <w:pPr>
-              <w:spacing w:before="120" w:after="120"/>
-              <w:cnfStyle w:val="000000100000" w:firstRow="0" w:lastRow="0" w:firstColumn="0" w:lastColumn="0" w:oddVBand="0" w:evenVBand="0" w:oddHBand="1" w:evenHBand="0" w:firstRowFirstColumn="0" w:firstRowLastColumn="0" w:lastRowFirstColumn="0" w:lastRowLastColumn="0"/>
-            </w:pPr>
-            <w:r>
-              <w:t>StarUML</w:t>
-            </w:r>
-          </w:p>
-        </w:tc>
-        <w:tc>
-          <w:tcPr>
-            <w:tcW w:w="537" w:type="pct"/>
-          </w:tcPr>
-          <w:p>
-            <w:pPr>
-              <w:spacing w:before="120" w:after="120"/>
-              <w:cnfStyle w:val="000000100000" w:firstRow="0" w:lastRow="0" w:firstColumn="0" w:lastColumn="0" w:oddVBand="0" w:evenVBand="0" w:oddHBand="1" w:evenHBand="0" w:firstRowFirstColumn="0" w:firstRowLastColumn="0" w:lastRowFirstColumn="0" w:lastRowLastColumn="0"/>
-            </w:pPr>
-          </w:p>
-        </w:tc>
-        <w:tc>
-          <w:tcPr>
-            <w:tcW w:w="2423" w:type="pct"/>
+            <w:tcW w:w="612" w:type="pct"/>
+          </w:tcPr>
+          <w:p>
+            <w:pPr>
+              <w:spacing w:before="120" w:after="120"/>
+            </w:pPr>
+            <w:r>
+              <w:t>Análisis</w:t>
+            </w:r>
+          </w:p>
+        </w:tc>
+        <w:tc>
+          <w:tcPr>
+            <w:tcW w:w="385" w:type="pct"/>
+          </w:tcPr>
+          <w:p>
+            <w:pPr>
+              <w:spacing w:before="120" w:after="120"/>
+              <w:cnfStyle w:val="000000100000" w:firstRow="0" w:lastRow="0" w:firstColumn="0" w:lastColumn="0" w:oddVBand="0" w:evenVBand="0" w:oddHBand="1" w:evenHBand="0" w:firstRowFirstColumn="0" w:firstRowLastColumn="0" w:lastRowFirstColumn="0" w:lastRowLastColumn="0"/>
+            </w:pPr>
+            <w:r>
+              <w:t>MS Word</w:t>
+            </w:r>
+          </w:p>
+        </w:tc>
+        <w:tc>
+          <w:tcPr>
+            <w:tcW w:w="416" w:type="pct"/>
+          </w:tcPr>
+          <w:p>
+            <w:pPr>
+              <w:spacing w:before="120" w:after="120"/>
+              <w:cnfStyle w:val="000000100000" w:firstRow="0" w:lastRow="0" w:firstColumn="0" w:lastColumn="0" w:oddVBand="0" w:evenVBand="0" w:oddHBand="1" w:evenHBand="0" w:firstRowFirstColumn="0" w:firstRowLastColumn="0" w:lastRowFirstColumn="0" w:lastRowLastColumn="0"/>
+            </w:pPr>
+          </w:p>
+        </w:tc>
+        <w:tc>
+          <w:tcPr>
+            <w:tcW w:w="1383" w:type="pct"/>
+          </w:tcPr>
+          <w:p>
+            <w:pPr>
+              <w:spacing w:before="120" w:after="120"/>
+              <w:cnfStyle w:val="000000100000" w:firstRow="0" w:lastRow="0" w:firstColumn="0" w:lastColumn="0" w:oddVBand="0" w:evenVBand="0" w:oddHBand="1" w:evenHBand="0" w:firstRowFirstColumn="0" w:firstRowLastColumn="0" w:lastRowFirstColumn="0" w:lastRowLastColumn="0"/>
+            </w:pPr>
+            <w:r>
+              <w:t>Preparación de la documentación del análisis de los requerimientos.</w:t>
+            </w:r>
+          </w:p>
+        </w:tc>
+        <w:tc>
+          <w:tcPr>
+            <w:tcW w:w="2205" w:type="pct"/>
           </w:tcPr>
           <w:p>
             <w:pPr>
@@ -235,45 +327,65 @@
         <w:tc>
           <w:tcPr>
             <w:cnfStyle w:val="001000000000" w:firstRow="0" w:lastRow="0" w:firstColumn="1" w:lastColumn="0" w:oddVBand="0" w:evenVBand="0" w:oddHBand="0" w:evenHBand="0" w:firstRowFirstColumn="0" w:firstRowLastColumn="0" w:lastRowFirstColumn="0" w:lastRowLastColumn="0"/>
-            <w:tcW w:w="1020" w:type="pct"/>
-          </w:tcPr>
-          <w:p>
-            <w:pPr>
-              <w:spacing w:before="120" w:after="120"/>
-            </w:pPr>
-            <w:r>
-              <w:t>Análisis</w:t>
-            </w:r>
-          </w:p>
-        </w:tc>
-        <w:tc>
-          <w:tcPr>
-            <w:tcW w:w="1020" w:type="pct"/>
-          </w:tcPr>
-          <w:p>
-            <w:pPr>
-              <w:spacing w:before="120" w:after="120"/>
-              <w:cnfStyle w:val="000000000000" w:firstRow="0" w:lastRow="0" w:firstColumn="0" w:lastColumn="0" w:oddVBand="0" w:evenVBand="0" w:oddHBand="0" w:evenHBand="0" w:firstRowFirstColumn="0" w:firstRowLastColumn="0" w:lastRowFirstColumn="0" w:lastRowLastColumn="0"/>
-            </w:pPr>
-            <w:r>
-              <w:t>MS Word</w:t>
-            </w:r>
-          </w:p>
-        </w:tc>
-        <w:tc>
-          <w:tcPr>
-            <w:tcW w:w="537" w:type="pct"/>
-          </w:tcPr>
-          <w:p>
-            <w:pPr>
-              <w:spacing w:before="120" w:after="120"/>
-              <w:cnfStyle w:val="000000000000" w:firstRow="0" w:lastRow="0" w:firstColumn="0" w:lastColumn="0" w:oddVBand="0" w:evenVBand="0" w:oddHBand="0" w:evenHBand="0" w:firstRowFirstColumn="0" w:firstRowLastColumn="0" w:lastRowFirstColumn="0" w:lastRowLastColumn="0"/>
-            </w:pPr>
-          </w:p>
-        </w:tc>
-        <w:tc>
-          <w:tcPr>
-            <w:tcW w:w="2423" w:type="pct"/>
+            <w:tcW w:w="612" w:type="pct"/>
+            <w:vMerge w:val="restart"/>
+          </w:tcPr>
+          <w:p>
+            <w:pPr>
+              <w:spacing w:before="120" w:after="120"/>
+            </w:pPr>
+            <w:r>
+              <w:t>Diseño</w:t>
+            </w:r>
+          </w:p>
+        </w:tc>
+        <w:tc>
+          <w:tcPr>
+            <w:tcW w:w="385" w:type="pct"/>
+          </w:tcPr>
+          <w:p>
+            <w:pPr>
+              <w:spacing w:before="120" w:after="120"/>
+              <w:cnfStyle w:val="000000000000" w:firstRow="0" w:lastRow="0" w:firstColumn="0" w:lastColumn="0" w:oddVBand="0" w:evenVBand="0" w:oddHBand="0" w:evenHBand="0" w:firstRowFirstColumn="0" w:firstRowLastColumn="0" w:lastRowFirstColumn="0" w:lastRowLastColumn="0"/>
+            </w:pPr>
+            <w:proofErr w:type="spellStart"/>
+            <w:r>
+              <w:t>StarUML</w:t>
+            </w:r>
+            <w:proofErr w:type="spellEnd"/>
+          </w:p>
+        </w:tc>
+        <w:tc>
+          <w:tcPr>
+            <w:tcW w:w="416" w:type="pct"/>
+          </w:tcPr>
+          <w:p>
+            <w:pPr>
+              <w:spacing w:before="120" w:after="120"/>
+              <w:cnfStyle w:val="000000000000" w:firstRow="0" w:lastRow="0" w:firstColumn="0" w:lastColumn="0" w:oddVBand="0" w:evenVBand="0" w:oddHBand="0" w:evenHBand="0" w:firstRowFirstColumn="0" w:firstRowLastColumn="0" w:lastRowFirstColumn="0" w:lastRowLastColumn="0"/>
+            </w:pPr>
+            <w:r>
+              <w:t>5.0.2.1570</w:t>
+            </w:r>
+          </w:p>
+        </w:tc>
+        <w:tc>
+          <w:tcPr>
+            <w:tcW w:w="1383" w:type="pct"/>
+          </w:tcPr>
+          <w:p>
+            <w:pPr>
+              <w:spacing w:before="120" w:after="120"/>
+              <w:cnfStyle w:val="000000000000" w:firstRow="0" w:lastRow="0" w:firstColumn="0" w:lastColumn="0" w:oddVBand="0" w:evenVBand="0" w:oddHBand="0" w:evenHBand="0" w:firstRowFirstColumn="0" w:firstRowLastColumn="0" w:lastRowFirstColumn="0" w:lastRowLastColumn="0"/>
+            </w:pPr>
+            <w:r>
+              <w:t>Diseño  usando el estándar UML de los diferentes paquetes y componentes de la solución.</w:t>
+            </w:r>
+          </w:p>
+        </w:tc>
+        <w:tc>
+          <w:tcPr>
+            <w:tcW w:w="2205" w:type="pct"/>
           </w:tcPr>
           <w:p>
             <w:pPr>
@@ -290,48 +402,57 @@
         <w:tc>
           <w:tcPr>
             <w:cnfStyle w:val="001000000000" w:firstRow="0" w:lastRow="0" w:firstColumn="1" w:lastColumn="0" w:oddVBand="0" w:evenVBand="0" w:oddHBand="0" w:evenHBand="0" w:firstRowFirstColumn="0" w:firstRowLastColumn="0" w:lastRowFirstColumn="0" w:lastRowLastColumn="0"/>
-            <w:tcW w:w="1020" w:type="pct"/>
-          </w:tcPr>
-          <w:p>
-            <w:pPr>
-              <w:spacing w:before="120" w:after="120"/>
-            </w:pPr>
-            <w:r>
-              <w:t>Diseño</w:t>
-            </w:r>
-          </w:p>
-        </w:tc>
-        <w:tc>
-          <w:tcPr>
-            <w:tcW w:w="1020" w:type="pct"/>
-          </w:tcPr>
-          <w:p>
-            <w:pPr>
-              <w:spacing w:before="120" w:after="120"/>
-              <w:cnfStyle w:val="000000100000" w:firstRow="0" w:lastRow="0" w:firstColumn="0" w:lastColumn="0" w:oddVBand="0" w:evenVBand="0" w:oddHBand="1" w:evenHBand="0" w:firstRowFirstColumn="0" w:firstRowLastColumn="0" w:lastRowFirstColumn="0" w:lastRowLastColumn="0"/>
-            </w:pPr>
-            <w:r>
-              <w:t>StarUML</w:t>
-            </w:r>
-          </w:p>
-        </w:tc>
-        <w:tc>
-          <w:tcPr>
-            <w:tcW w:w="537" w:type="pct"/>
-          </w:tcPr>
-          <w:p>
-            <w:pPr>
-              <w:spacing w:before="120" w:after="120"/>
-              <w:cnfStyle w:val="000000100000" w:firstRow="0" w:lastRow="0" w:firstColumn="0" w:lastColumn="0" w:oddVBand="0" w:evenVBand="0" w:oddHBand="1" w:evenHBand="0" w:firstRowFirstColumn="0" w:firstRowLastColumn="0" w:lastRowFirstColumn="0" w:lastRowLastColumn="0"/>
-            </w:pPr>
-            <w:r>
-              <w:t>5.0.2.1570</w:t>
-            </w:r>
-          </w:p>
-        </w:tc>
-        <w:tc>
-          <w:tcPr>
-            <w:tcW w:w="2423" w:type="pct"/>
+            <w:tcW w:w="612" w:type="pct"/>
+            <w:vMerge/>
+          </w:tcPr>
+          <w:p>
+            <w:pPr>
+              <w:spacing w:before="120" w:after="120"/>
+            </w:pPr>
+          </w:p>
+        </w:tc>
+        <w:tc>
+          <w:tcPr>
+            <w:tcW w:w="385" w:type="pct"/>
+          </w:tcPr>
+          <w:p>
+            <w:pPr>
+              <w:spacing w:before="120" w:after="120"/>
+              <w:cnfStyle w:val="000000100000" w:firstRow="0" w:lastRow="0" w:firstColumn="0" w:lastColumn="0" w:oddVBand="0" w:evenVBand="0" w:oddHBand="1" w:evenHBand="0" w:firstRowFirstColumn="0" w:firstRowLastColumn="0" w:lastRowFirstColumn="0" w:lastRowLastColumn="0"/>
+            </w:pPr>
+            <w:r>
+              <w:t>MS Word</w:t>
+            </w:r>
+          </w:p>
+        </w:tc>
+        <w:tc>
+          <w:tcPr>
+            <w:tcW w:w="416" w:type="pct"/>
+          </w:tcPr>
+          <w:p>
+            <w:pPr>
+              <w:spacing w:before="120" w:after="120"/>
+              <w:cnfStyle w:val="000000100000" w:firstRow="0" w:lastRow="0" w:firstColumn="0" w:lastColumn="0" w:oddVBand="0" w:evenVBand="0" w:oddHBand="1" w:evenHBand="0" w:firstRowFirstColumn="0" w:firstRowLastColumn="0" w:lastRowFirstColumn="0" w:lastRowLastColumn="0"/>
+            </w:pPr>
+          </w:p>
+        </w:tc>
+        <w:tc>
+          <w:tcPr>
+            <w:tcW w:w="1383" w:type="pct"/>
+          </w:tcPr>
+          <w:p>
+            <w:pPr>
+              <w:spacing w:before="120" w:after="120"/>
+              <w:cnfStyle w:val="000000100000" w:firstRow="0" w:lastRow="0" w:firstColumn="0" w:lastColumn="0" w:oddVBand="0" w:evenVBand="0" w:oddHBand="1" w:evenHBand="0" w:firstRowFirstColumn="0" w:firstRowLastColumn="0" w:lastRowFirstColumn="0" w:lastRowLastColumn="0"/>
+            </w:pPr>
+            <w:r>
+              <w:t>Preparación de especificación del diseño de la solución.</w:t>
+            </w:r>
+          </w:p>
+        </w:tc>
+        <w:tc>
+          <w:tcPr>
+            <w:tcW w:w="2205" w:type="pct"/>
           </w:tcPr>
           <w:p>
             <w:pPr>
@@ -345,42 +466,57 @@
         <w:tc>
           <w:tcPr>
             <w:cnfStyle w:val="001000000000" w:firstRow="0" w:lastRow="0" w:firstColumn="1" w:lastColumn="0" w:oddVBand="0" w:evenVBand="0" w:oddHBand="0" w:evenHBand="0" w:firstRowFirstColumn="0" w:firstRowLastColumn="0" w:lastRowFirstColumn="0" w:lastRowLastColumn="0"/>
-            <w:tcW w:w="1020" w:type="pct"/>
-          </w:tcPr>
-          <w:p>
-            <w:pPr>
-              <w:spacing w:before="120" w:after="120"/>
-            </w:pPr>
-          </w:p>
-        </w:tc>
-        <w:tc>
-          <w:tcPr>
-            <w:tcW w:w="1020" w:type="pct"/>
-          </w:tcPr>
-          <w:p>
-            <w:pPr>
-              <w:spacing w:before="120" w:after="120"/>
-              <w:cnfStyle w:val="000000000000" w:firstRow="0" w:lastRow="0" w:firstColumn="0" w:lastColumn="0" w:oddVBand="0" w:evenVBand="0" w:oddHBand="0" w:evenHBand="0" w:firstRowFirstColumn="0" w:firstRowLastColumn="0" w:lastRowFirstColumn="0" w:lastRowLastColumn="0"/>
-            </w:pPr>
-            <w:r>
-              <w:t>MS Word</w:t>
-            </w:r>
-          </w:p>
-        </w:tc>
-        <w:tc>
-          <w:tcPr>
-            <w:tcW w:w="537" w:type="pct"/>
-          </w:tcPr>
-          <w:p>
-            <w:pPr>
-              <w:spacing w:before="120" w:after="120"/>
-              <w:cnfStyle w:val="000000000000" w:firstRow="0" w:lastRow="0" w:firstColumn="0" w:lastColumn="0" w:oddVBand="0" w:evenVBand="0" w:oddHBand="0" w:evenHBand="0" w:firstRowFirstColumn="0" w:firstRowLastColumn="0" w:lastRowFirstColumn="0" w:lastRowLastColumn="0"/>
-            </w:pPr>
-          </w:p>
-        </w:tc>
-        <w:tc>
-          <w:tcPr>
-            <w:tcW w:w="2423" w:type="pct"/>
+            <w:tcW w:w="612" w:type="pct"/>
+            <w:vMerge/>
+          </w:tcPr>
+          <w:p>
+            <w:pPr>
+              <w:spacing w:before="120" w:after="120"/>
+            </w:pPr>
+          </w:p>
+        </w:tc>
+        <w:tc>
+          <w:tcPr>
+            <w:tcW w:w="385" w:type="pct"/>
+          </w:tcPr>
+          <w:p>
+            <w:pPr>
+              <w:spacing w:before="120" w:after="120"/>
+              <w:cnfStyle w:val="000000000000" w:firstRow="0" w:lastRow="0" w:firstColumn="0" w:lastColumn="0" w:oddVBand="0" w:evenVBand="0" w:oddHBand="0" w:evenHBand="0" w:firstRowFirstColumn="0" w:firstRowLastColumn="0" w:lastRowFirstColumn="0" w:lastRowLastColumn="0"/>
+            </w:pPr>
+            <w:r>
+              <w:t>MS Excel</w:t>
+            </w:r>
+          </w:p>
+        </w:tc>
+        <w:tc>
+          <w:tcPr>
+            <w:tcW w:w="416" w:type="pct"/>
+          </w:tcPr>
+          <w:p>
+            <w:pPr>
+              <w:spacing w:before="120" w:after="120"/>
+              <w:cnfStyle w:val="000000000000" w:firstRow="0" w:lastRow="0" w:firstColumn="0" w:lastColumn="0" w:oddVBand="0" w:evenVBand="0" w:oddHBand="0" w:evenHBand="0" w:firstRowFirstColumn="0" w:firstRowLastColumn="0" w:lastRowFirstColumn="0" w:lastRowLastColumn="0"/>
+            </w:pPr>
+          </w:p>
+        </w:tc>
+        <w:tc>
+          <w:tcPr>
+            <w:tcW w:w="1383" w:type="pct"/>
+          </w:tcPr>
+          <w:p>
+            <w:pPr>
+              <w:spacing w:before="120" w:after="120"/>
+              <w:cnfStyle w:val="000000000000" w:firstRow="0" w:lastRow="0" w:firstColumn="0" w:lastColumn="0" w:oddVBand="0" w:evenVBand="0" w:oddHBand="0" w:evenHBand="0" w:firstRowFirstColumn="0" w:firstRowLastColumn="0" w:lastRowFirstColumn="0" w:lastRowLastColumn="0"/>
+            </w:pPr>
+            <w:r>
+              <w:t>Preparación de información del diseño (trazabilidad) y contabilidad de componentes del diseño.</w:t>
+            </w:r>
+          </w:p>
+        </w:tc>
+        <w:tc>
+          <w:tcPr>
+            <w:tcW w:w="2205" w:type="pct"/>
           </w:tcPr>
           <w:p>
             <w:pPr>
@@ -397,50 +533,115 @@
         <w:tc>
           <w:tcPr>
             <w:cnfStyle w:val="001000000000" w:firstRow="0" w:lastRow="0" w:firstColumn="1" w:lastColumn="0" w:oddVBand="0" w:evenVBand="0" w:oddHBand="0" w:evenHBand="0" w:firstRowFirstColumn="0" w:firstRowLastColumn="0" w:lastRowFirstColumn="0" w:lastRowLastColumn="0"/>
-            <w:tcW w:w="1020" w:type="pct"/>
-          </w:tcPr>
-          <w:p>
-            <w:pPr>
-              <w:spacing w:before="120" w:after="120"/>
-            </w:pPr>
-          </w:p>
-        </w:tc>
-        <w:tc>
-          <w:tcPr>
-            <w:tcW w:w="1020" w:type="pct"/>
-          </w:tcPr>
-          <w:p>
-            <w:pPr>
-              <w:spacing w:before="120" w:after="120"/>
-              <w:cnfStyle w:val="000000100000" w:firstRow="0" w:lastRow="0" w:firstColumn="0" w:lastColumn="0" w:oddVBand="0" w:evenVBand="0" w:oddHBand="1" w:evenHBand="0" w:firstRowFirstColumn="0" w:firstRowLastColumn="0" w:lastRowFirstColumn="0" w:lastRowLastColumn="0"/>
-            </w:pPr>
-            <w:r>
-              <w:t>MS Excel</w:t>
-            </w:r>
-            <w:bookmarkStart w:id="0" w:name="_GoBack"/>
-            <w:bookmarkEnd w:id="0"/>
-          </w:p>
-        </w:tc>
-        <w:tc>
-          <w:tcPr>
-            <w:tcW w:w="537" w:type="pct"/>
-          </w:tcPr>
-          <w:p>
-            <w:pPr>
-              <w:spacing w:before="120" w:after="120"/>
-              <w:cnfStyle w:val="000000100000" w:firstRow="0" w:lastRow="0" w:firstColumn="0" w:lastColumn="0" w:oddVBand="0" w:evenVBand="0" w:oddHBand="1" w:evenHBand="0" w:firstRowFirstColumn="0" w:firstRowLastColumn="0" w:lastRowFirstColumn="0" w:lastRowLastColumn="0"/>
-            </w:pPr>
-          </w:p>
-        </w:tc>
-        <w:tc>
-          <w:tcPr>
-            <w:tcW w:w="2423" w:type="pct"/>
-          </w:tcPr>
-          <w:p>
-            <w:pPr>
-              <w:spacing w:before="120" w:after="120"/>
-              <w:cnfStyle w:val="000000100000" w:firstRow="0" w:lastRow="0" w:firstColumn="0" w:lastColumn="0" w:oddVBand="0" w:evenVBand="0" w:oddHBand="1" w:evenHBand="0" w:firstRowFirstColumn="0" w:firstRowLastColumn="0" w:lastRowFirstColumn="0" w:lastRowLastColumn="0"/>
-            </w:pPr>
+            <w:tcW w:w="612" w:type="pct"/>
+            <w:vMerge w:val="restart"/>
+          </w:tcPr>
+          <w:p>
+            <w:pPr>
+              <w:spacing w:before="120" w:after="120"/>
+            </w:pPr>
+            <w:r>
+              <w:t>Prueba</w:t>
+            </w:r>
+          </w:p>
+        </w:tc>
+        <w:tc>
+          <w:tcPr>
+            <w:tcW w:w="385" w:type="pct"/>
+          </w:tcPr>
+          <w:p>
+            <w:pPr>
+              <w:spacing w:before="120" w:after="120"/>
+              <w:cnfStyle w:val="000000100000" w:firstRow="0" w:lastRow="0" w:firstColumn="0" w:lastColumn="0" w:oddVBand="0" w:evenVBand="0" w:oddHBand="1" w:evenHBand="0" w:firstRowFirstColumn="0" w:firstRowLastColumn="0" w:lastRowFirstColumn="0" w:lastRowLastColumn="0"/>
+            </w:pPr>
+            <w:proofErr w:type="spellStart"/>
+            <w:r>
+              <w:t>SoapUI</w:t>
+            </w:r>
+            <w:proofErr w:type="spellEnd"/>
+          </w:p>
+        </w:tc>
+        <w:tc>
+          <w:tcPr>
+            <w:tcW w:w="416" w:type="pct"/>
+          </w:tcPr>
+          <w:p>
+            <w:pPr>
+              <w:spacing w:before="120" w:after="120"/>
+              <w:cnfStyle w:val="000000100000" w:firstRow="0" w:lastRow="0" w:firstColumn="0" w:lastColumn="0" w:oddVBand="0" w:evenVBand="0" w:oddHBand="1" w:evenHBand="0" w:firstRowFirstColumn="0" w:firstRowLastColumn="0" w:lastRowFirstColumn="0" w:lastRowLastColumn="0"/>
+            </w:pPr>
+            <w:r>
+              <w:t>5.0.0</w:t>
+            </w:r>
+          </w:p>
+        </w:tc>
+        <w:tc>
+          <w:tcPr>
+            <w:tcW w:w="1383" w:type="pct"/>
+          </w:tcPr>
+          <w:p>
+            <w:pPr>
+              <w:spacing w:before="120" w:after="120"/>
+              <w:cnfStyle w:val="000000100000" w:firstRow="0" w:lastRow="0" w:firstColumn="0" w:lastColumn="0" w:oddVBand="0" w:evenVBand="0" w:oddHBand="1" w:evenHBand="0" w:firstRowFirstColumn="0" w:firstRowLastColumn="0" w:lastRowFirstColumn="0" w:lastRowLastColumn="0"/>
+            </w:pPr>
+            <w:r>
+              <w:t>Pruebas funcionales automatizadas de los servicios SOA para los servicios web.</w:t>
+            </w:r>
+          </w:p>
+        </w:tc>
+        <w:tc>
+          <w:tcPr>
+            <w:tcW w:w="2205" w:type="pct"/>
+          </w:tcPr>
+          <w:p>
+            <w:pPr>
+              <w:spacing w:before="120" w:after="120"/>
+              <w:cnfStyle w:val="000000100000" w:firstRow="0" w:lastRow="0" w:firstColumn="0" w:lastColumn="0" w:oddVBand="0" w:evenVBand="0" w:oddHBand="1" w:evenHBand="0" w:firstRowFirstColumn="0" w:firstRowLastColumn="0" w:lastRowFirstColumn="0" w:lastRowLastColumn="0"/>
+              <w:rPr>
+                <w:lang w:val="en-US"/>
+              </w:rPr>
+            </w:pPr>
+            <w:r>
+              <w:rPr>
+                <w:lang w:val="en-US"/>
+              </w:rPr>
+              <w:t xml:space="preserve">Windows: </w:t>
+            </w:r>
+            <w:hyperlink r:id="rId4" w:history="1">
+              <w:r>
+                <w:rPr>
+                  <w:rStyle w:val="Hipervnculo"/>
+                  <w:lang w:val="en-US"/>
+                </w:rPr>
+                <w:t>http://sourceforge.net/projects/soapui/files/soapui/5.0.0/SoapUI-x64-5.0.0.exe/download</w:t>
+              </w:r>
+            </w:hyperlink>
+            <w:r>
+              <w:rPr>
+                <w:lang w:val="en-US"/>
+              </w:rPr>
+              <w:t xml:space="preserve"> </w:t>
+            </w:r>
+          </w:p>
+          <w:p>
+            <w:pPr>
+              <w:spacing w:before="120" w:after="120"/>
+              <w:cnfStyle w:val="000000100000" w:firstRow="0" w:lastRow="0" w:firstColumn="0" w:lastColumn="0" w:oddVBand="0" w:evenVBand="0" w:oddHBand="1" w:evenHBand="0" w:firstRowFirstColumn="0" w:firstRowLastColumn="0" w:lastRowFirstColumn="0" w:lastRowLastColumn="0"/>
+            </w:pPr>
+            <w:r>
+              <w:t xml:space="preserve">Mac OS X: </w:t>
+            </w:r>
+            <w:hyperlink r:id="rId5" w:history="1">
+              <w:r>
+                <w:rPr>
+                  <w:rStyle w:val="Hipervnculo"/>
+                </w:rPr>
+                <w:t>http://sourceforge.net/projects/soapui/files/soapui/5.0.0/SoapUI-5.0.0.dmg/download</w:t>
+              </w:r>
+            </w:hyperlink>
+            <w:r>
+              <w:t xml:space="preserve"> </w:t>
+            </w:r>
           </w:p>
         </w:tc>
       </w:tr>
@@ -448,54 +649,80 @@
         <w:tc>
           <w:tcPr>
             <w:cnfStyle w:val="001000000000" w:firstRow="0" w:lastRow="0" w:firstColumn="1" w:lastColumn="0" w:oddVBand="0" w:evenVBand="0" w:oddHBand="0" w:evenHBand="0" w:firstRowFirstColumn="0" w:firstRowLastColumn="0" w:lastRowFirstColumn="0" w:lastRowLastColumn="0"/>
-            <w:tcW w:w="1020" w:type="pct"/>
-          </w:tcPr>
-          <w:p>
-            <w:pPr>
-              <w:spacing w:before="120" w:after="120"/>
-            </w:pPr>
-            <w:r>
-              <w:t>Prueba</w:t>
-            </w:r>
-          </w:p>
-        </w:tc>
-        <w:tc>
-          <w:tcPr>
-            <w:tcW w:w="1020" w:type="pct"/>
-          </w:tcPr>
-          <w:p>
-            <w:pPr>
-              <w:spacing w:before="120" w:after="120"/>
-              <w:cnfStyle w:val="000000000000" w:firstRow="0" w:lastRow="0" w:firstColumn="0" w:lastColumn="0" w:oddVBand="0" w:evenVBand="0" w:oddHBand="0" w:evenHBand="0" w:firstRowFirstColumn="0" w:firstRowLastColumn="0" w:lastRowFirstColumn="0" w:lastRowLastColumn="0"/>
-            </w:pPr>
-            <w:r>
-              <w:t>SoapUI</w:t>
-            </w:r>
-          </w:p>
-        </w:tc>
-        <w:tc>
-          <w:tcPr>
-            <w:tcW w:w="537" w:type="pct"/>
-          </w:tcPr>
-          <w:p>
-            <w:pPr>
-              <w:spacing w:before="120" w:after="120"/>
-              <w:cnfStyle w:val="000000000000" w:firstRow="0" w:lastRow="0" w:firstColumn="0" w:lastColumn="0" w:oddVBand="0" w:evenVBand="0" w:oddHBand="0" w:evenHBand="0" w:firstRowFirstColumn="0" w:firstRowLastColumn="0" w:lastRowFirstColumn="0" w:lastRowLastColumn="0"/>
-            </w:pPr>
-            <w:r>
-              <w:t>5.1</w:t>
-            </w:r>
-          </w:p>
-        </w:tc>
-        <w:tc>
-          <w:tcPr>
-            <w:tcW w:w="2423" w:type="pct"/>
-          </w:tcPr>
-          <w:p>
-            <w:pPr>
-              <w:spacing w:before="120" w:after="120"/>
-              <w:cnfStyle w:val="000000000000" w:firstRow="0" w:lastRow="0" w:firstColumn="0" w:lastColumn="0" w:oddVBand="0" w:evenVBand="0" w:oddHBand="0" w:evenHBand="0" w:firstRowFirstColumn="0" w:firstRowLastColumn="0" w:lastRowFirstColumn="0" w:lastRowLastColumn="0"/>
-            </w:pPr>
+            <w:tcW w:w="612" w:type="pct"/>
+            <w:vMerge/>
+          </w:tcPr>
+          <w:p>
+            <w:pPr>
+              <w:spacing w:before="120" w:after="120"/>
+            </w:pPr>
+          </w:p>
+        </w:tc>
+        <w:tc>
+          <w:tcPr>
+            <w:tcW w:w="385" w:type="pct"/>
+          </w:tcPr>
+          <w:p>
+            <w:pPr>
+              <w:spacing w:before="120" w:after="120"/>
+              <w:cnfStyle w:val="000000000000" w:firstRow="0" w:lastRow="0" w:firstColumn="0" w:lastColumn="0" w:oddVBand="0" w:evenVBand="0" w:oddHBand="0" w:evenHBand="0" w:firstRowFirstColumn="0" w:firstRowLastColumn="0" w:lastRowFirstColumn="0" w:lastRowLastColumn="0"/>
+            </w:pPr>
+            <w:proofErr w:type="spellStart"/>
+            <w:r>
+              <w:t>Selenium</w:t>
+            </w:r>
+            <w:proofErr w:type="spellEnd"/>
+            <w:r>
+              <w:t xml:space="preserve"> Server</w:t>
+            </w:r>
+          </w:p>
+        </w:tc>
+        <w:tc>
+          <w:tcPr>
+            <w:tcW w:w="416" w:type="pct"/>
+          </w:tcPr>
+          <w:p>
+            <w:pPr>
+              <w:spacing w:before="120" w:after="120"/>
+              <w:cnfStyle w:val="000000000000" w:firstRow="0" w:lastRow="0" w:firstColumn="0" w:lastColumn="0" w:oddVBand="0" w:evenVBand="0" w:oddHBand="0" w:evenHBand="0" w:firstRowFirstColumn="0" w:firstRowLastColumn="0" w:lastRowFirstColumn="0" w:lastRowLastColumn="0"/>
+            </w:pPr>
+            <w:r>
+              <w:t>2.43.1</w:t>
+            </w:r>
+          </w:p>
+        </w:tc>
+        <w:tc>
+          <w:tcPr>
+            <w:tcW w:w="1383" w:type="pct"/>
+          </w:tcPr>
+          <w:p>
+            <w:pPr>
+              <w:spacing w:before="120" w:after="120"/>
+              <w:cnfStyle w:val="000000000000" w:firstRow="0" w:lastRow="0" w:firstColumn="0" w:lastColumn="0" w:oddVBand="0" w:evenVBand="0" w:oddHBand="0" w:evenHBand="0" w:firstRowFirstColumn="0" w:firstRowLastColumn="0" w:lastRowFirstColumn="0" w:lastRowLastColumn="0"/>
+            </w:pPr>
+            <w:r>
+              <w:t xml:space="preserve">Pruebas funcionales </w:t>
+            </w:r>
+            <w:r>
+              <w:t>de forma automatizada</w:t>
+            </w:r>
+            <w:r>
+              <w:t xml:space="preserve"> de los componentes con Interfaz con el usuario (UI).</w:t>
+            </w:r>
+          </w:p>
+        </w:tc>
+        <w:tc>
+          <w:tcPr>
+            <w:tcW w:w="2205" w:type="pct"/>
+          </w:tcPr>
+          <w:p>
+            <w:pPr>
+              <w:spacing w:before="120" w:after="120"/>
+              <w:cnfStyle w:val="000000000000" w:firstRow="0" w:lastRow="0" w:firstColumn="0" w:lastColumn="0" w:oddVBand="0" w:evenVBand="0" w:oddHBand="0" w:evenHBand="0" w:firstRowFirstColumn="0" w:firstRowLastColumn="0" w:lastRowFirstColumn="0" w:lastRowLastColumn="0"/>
+            </w:pPr>
+            <w:r>
+              <w:t>http://selenium-release.storage.googleapis.com/2.43/selenium-server-standalone-2.43.1.jar</w:t>
+            </w:r>
           </w:p>
         </w:tc>
       </w:tr>
@@ -506,54 +733,93 @@
         <w:tc>
           <w:tcPr>
             <w:cnfStyle w:val="001000000000" w:firstRow="0" w:lastRow="0" w:firstColumn="1" w:lastColumn="0" w:oddVBand="0" w:evenVBand="0" w:oddHBand="0" w:evenHBand="0" w:firstRowFirstColumn="0" w:firstRowLastColumn="0" w:lastRowFirstColumn="0" w:lastRowLastColumn="0"/>
-            <w:tcW w:w="1020" w:type="pct"/>
-          </w:tcPr>
-          <w:p>
-            <w:pPr>
-              <w:spacing w:before="120" w:after="120"/>
-            </w:pPr>
-            <w:r>
-              <w:t>Implementación</w:t>
-            </w:r>
-          </w:p>
-        </w:tc>
-        <w:tc>
-          <w:tcPr>
-            <w:tcW w:w="1020" w:type="pct"/>
-          </w:tcPr>
-          <w:p>
-            <w:pPr>
-              <w:spacing w:before="120" w:after="120"/>
-              <w:cnfStyle w:val="000000100000" w:firstRow="0" w:lastRow="0" w:firstColumn="0" w:lastColumn="0" w:oddVBand="0" w:evenVBand="0" w:oddHBand="1" w:evenHBand="0" w:firstRowFirstColumn="0" w:firstRowLastColumn="0" w:lastRowFirstColumn="0" w:lastRowLastColumn="0"/>
-            </w:pPr>
-            <w:r>
-              <w:t>Oracle NetBeans</w:t>
-            </w:r>
-          </w:p>
-        </w:tc>
-        <w:tc>
-          <w:tcPr>
-            <w:tcW w:w="537" w:type="pct"/>
-          </w:tcPr>
-          <w:p>
-            <w:pPr>
-              <w:spacing w:before="120" w:after="120"/>
-              <w:cnfStyle w:val="000000100000" w:firstRow="0" w:lastRow="0" w:firstColumn="0" w:lastColumn="0" w:oddVBand="0" w:evenVBand="0" w:oddHBand="1" w:evenHBand="0" w:firstRowFirstColumn="0" w:firstRowLastColumn="0" w:lastRowFirstColumn="0" w:lastRowLastColumn="0"/>
-            </w:pPr>
-            <w:r>
-              <w:t>7.4</w:t>
-            </w:r>
-          </w:p>
-        </w:tc>
-        <w:tc>
-          <w:tcPr>
-            <w:tcW w:w="2423" w:type="pct"/>
-          </w:tcPr>
-          <w:p>
-            <w:pPr>
-              <w:spacing w:before="120" w:after="120"/>
-              <w:cnfStyle w:val="000000100000" w:firstRow="0" w:lastRow="0" w:firstColumn="0" w:lastColumn="0" w:oddVBand="0" w:evenVBand="0" w:oddHBand="1" w:evenHBand="0" w:firstRowFirstColumn="0" w:firstRowLastColumn="0" w:lastRowFirstColumn="0" w:lastRowLastColumn="0"/>
-            </w:pPr>
+            <w:tcW w:w="612" w:type="pct"/>
+          </w:tcPr>
+          <w:p>
+            <w:pPr>
+              <w:spacing w:before="120" w:after="120"/>
+            </w:pPr>
+          </w:p>
+        </w:tc>
+        <w:tc>
+          <w:tcPr>
+            <w:tcW w:w="385" w:type="pct"/>
+          </w:tcPr>
+          <w:p>
+            <w:pPr>
+              <w:spacing w:before="120" w:after="120"/>
+              <w:cnfStyle w:val="000000100000" w:firstRow="0" w:lastRow="0" w:firstColumn="0" w:lastColumn="0" w:oddVBand="0" w:evenVBand="0" w:oddHBand="1" w:evenHBand="0" w:firstRowFirstColumn="0" w:firstRowLastColumn="0" w:lastRowFirstColumn="0" w:lastRowLastColumn="0"/>
+            </w:pPr>
+            <w:proofErr w:type="spellStart"/>
+            <w:r>
+              <w:t>Selenium</w:t>
+            </w:r>
+            <w:proofErr w:type="spellEnd"/>
+            <w:r>
+              <w:t xml:space="preserve"> </w:t>
+            </w:r>
+            <w:r>
+              <w:t>IDE</w:t>
+            </w:r>
+          </w:p>
+        </w:tc>
+        <w:tc>
+          <w:tcPr>
+            <w:tcW w:w="416" w:type="pct"/>
+          </w:tcPr>
+          <w:p>
+            <w:pPr>
+              <w:spacing w:before="120" w:after="120"/>
+              <w:cnfStyle w:val="000000100000" w:firstRow="0" w:lastRow="0" w:firstColumn="0" w:lastColumn="0" w:oddVBand="0" w:evenVBand="0" w:oddHBand="1" w:evenHBand="0" w:firstRowFirstColumn="0" w:firstRowLastColumn="0" w:lastRowFirstColumn="0" w:lastRowLastColumn="0"/>
+            </w:pPr>
+            <w:r>
+              <w:t>2.8.0</w:t>
+            </w:r>
+          </w:p>
+        </w:tc>
+        <w:tc>
+          <w:tcPr>
+            <w:tcW w:w="1383" w:type="pct"/>
+          </w:tcPr>
+          <w:p>
+            <w:pPr>
+              <w:spacing w:before="120" w:after="120"/>
+              <w:cnfStyle w:val="000000100000" w:firstRow="0" w:lastRow="0" w:firstColumn="0" w:lastColumn="0" w:oddVBand="0" w:evenVBand="0" w:oddHBand="1" w:evenHBand="0" w:firstRowFirstColumn="0" w:firstRowLastColumn="0" w:lastRowFirstColumn="0" w:lastRowLastColumn="0"/>
+            </w:pPr>
+            <w:r>
+              <w:t>Diseño e implementación de los casos de pruebas automatizados.</w:t>
+            </w:r>
+          </w:p>
+        </w:tc>
+        <w:tc>
+          <w:tcPr>
+            <w:tcW w:w="2205" w:type="pct"/>
+          </w:tcPr>
+          <w:p>
+            <w:pPr>
+              <w:spacing w:before="120" w:after="120"/>
+              <w:cnfStyle w:val="000000100000" w:firstRow="0" w:lastRow="0" w:firstColumn="0" w:lastColumn="0" w:oddVBand="0" w:evenVBand="0" w:oddHBand="1" w:evenHBand="0" w:firstRowFirstColumn="0" w:firstRowLastColumn="0" w:lastRowFirstColumn="0" w:lastRowLastColumn="0"/>
+            </w:pPr>
+            <w:hyperlink r:id="rId6" w:history="1">
+              <w:r>
+                <w:rPr>
+                  <w:rStyle w:val="Hipervnculo"/>
+                </w:rPr>
+                <w:t>http://release.seleniumhq.org/selenium-ide/2.8.0/selenium-ide-2.8.0.xpi</w:t>
+              </w:r>
+            </w:hyperlink>
+            <w:r>
+              <w:t xml:space="preserve"> </w:t>
+            </w:r>
+          </w:p>
+          <w:p>
+            <w:pPr>
+              <w:spacing w:before="120" w:after="120"/>
+              <w:cnfStyle w:val="000000100000" w:firstRow="0" w:lastRow="0" w:firstColumn="0" w:lastColumn="0" w:oddVBand="0" w:evenVBand="0" w:oddHBand="1" w:evenHBand="0" w:firstRowFirstColumn="0" w:firstRowLastColumn="0" w:lastRowFirstColumn="0" w:lastRowLastColumn="0"/>
+            </w:pPr>
+            <w:r>
+              <w:t>Requiere: Firefox</w:t>
+            </w:r>
           </w:p>
         </w:tc>
       </w:tr>
@@ -561,45 +827,85 @@
         <w:tc>
           <w:tcPr>
             <w:cnfStyle w:val="001000000000" w:firstRow="0" w:lastRow="0" w:firstColumn="1" w:lastColumn="0" w:oddVBand="0" w:evenVBand="0" w:oddHBand="0" w:evenHBand="0" w:firstRowFirstColumn="0" w:firstRowLastColumn="0" w:lastRowFirstColumn="0" w:lastRowLastColumn="0"/>
-            <w:tcW w:w="1020" w:type="pct"/>
-          </w:tcPr>
-          <w:p>
-            <w:pPr>
-              <w:spacing w:before="120" w:after="120"/>
-            </w:pPr>
-          </w:p>
-        </w:tc>
-        <w:tc>
-          <w:tcPr>
-            <w:tcW w:w="1020" w:type="pct"/>
-          </w:tcPr>
-          <w:p>
-            <w:pPr>
-              <w:spacing w:before="120" w:after="120"/>
-              <w:cnfStyle w:val="000000000000" w:firstRow="0" w:lastRow="0" w:firstColumn="0" w:lastColumn="0" w:oddVBand="0" w:evenVBand="0" w:oddHBand="0" w:evenHBand="0" w:firstRowFirstColumn="0" w:firstRowLastColumn="0" w:lastRowFirstColumn="0" w:lastRowLastColumn="0"/>
-            </w:pPr>
-          </w:p>
-        </w:tc>
-        <w:tc>
-          <w:tcPr>
-            <w:tcW w:w="537" w:type="pct"/>
-          </w:tcPr>
-          <w:p>
-            <w:pPr>
-              <w:spacing w:before="120" w:after="120"/>
-              <w:cnfStyle w:val="000000000000" w:firstRow="0" w:lastRow="0" w:firstColumn="0" w:lastColumn="0" w:oddVBand="0" w:evenVBand="0" w:oddHBand="0" w:evenHBand="0" w:firstRowFirstColumn="0" w:firstRowLastColumn="0" w:lastRowFirstColumn="0" w:lastRowLastColumn="0"/>
-            </w:pPr>
-          </w:p>
-        </w:tc>
-        <w:tc>
-          <w:tcPr>
-            <w:tcW w:w="2423" w:type="pct"/>
-          </w:tcPr>
-          <w:p>
-            <w:pPr>
-              <w:spacing w:before="120" w:after="120"/>
-              <w:cnfStyle w:val="000000000000" w:firstRow="0" w:lastRow="0" w:firstColumn="0" w:lastColumn="0" w:oddVBand="0" w:evenVBand="0" w:oddHBand="0" w:evenHBand="0" w:firstRowFirstColumn="0" w:firstRowLastColumn="0" w:lastRowFirstColumn="0" w:lastRowLastColumn="0"/>
-            </w:pPr>
+            <w:tcW w:w="612" w:type="pct"/>
+            <w:vMerge w:val="restart"/>
+          </w:tcPr>
+          <w:p>
+            <w:pPr>
+              <w:spacing w:before="120" w:after="120"/>
+            </w:pPr>
+            <w:r>
+              <w:t>Implementación</w:t>
+            </w:r>
+          </w:p>
+        </w:tc>
+        <w:tc>
+          <w:tcPr>
+            <w:tcW w:w="385" w:type="pct"/>
+          </w:tcPr>
+          <w:p>
+            <w:pPr>
+              <w:spacing w:before="120" w:after="120"/>
+              <w:cnfStyle w:val="000000000000" w:firstRow="0" w:lastRow="0" w:firstColumn="0" w:lastColumn="0" w:oddVBand="0" w:evenVBand="0" w:oddHBand="0" w:evenHBand="0" w:firstRowFirstColumn="0" w:firstRowLastColumn="0" w:lastRowFirstColumn="0" w:lastRowLastColumn="0"/>
+            </w:pPr>
+            <w:r>
+              <w:t xml:space="preserve">Oracle </w:t>
+            </w:r>
+            <w:proofErr w:type="spellStart"/>
+            <w:r>
+              <w:t>NetBeans</w:t>
+            </w:r>
+            <w:proofErr w:type="spellEnd"/>
+          </w:p>
+        </w:tc>
+        <w:tc>
+          <w:tcPr>
+            <w:tcW w:w="416" w:type="pct"/>
+          </w:tcPr>
+          <w:p>
+            <w:pPr>
+              <w:spacing w:before="120" w:after="120"/>
+              <w:cnfStyle w:val="000000000000" w:firstRow="0" w:lastRow="0" w:firstColumn="0" w:lastColumn="0" w:oddVBand="0" w:evenVBand="0" w:oddHBand="0" w:evenHBand="0" w:firstRowFirstColumn="0" w:firstRowLastColumn="0" w:lastRowFirstColumn="0" w:lastRowLastColumn="0"/>
+            </w:pPr>
+            <w:r>
+              <w:t>7.4</w:t>
+            </w:r>
+          </w:p>
+        </w:tc>
+        <w:tc>
+          <w:tcPr>
+            <w:tcW w:w="1383" w:type="pct"/>
+          </w:tcPr>
+          <w:p>
+            <w:pPr>
+              <w:spacing w:before="120" w:after="120"/>
+              <w:cnfStyle w:val="000000000000" w:firstRow="0" w:lastRow="0" w:firstColumn="0" w:lastColumn="0" w:oddVBand="0" w:evenVBand="0" w:oddHBand="0" w:evenHBand="0" w:firstRowFirstColumn="0" w:firstRowLastColumn="0" w:lastRowFirstColumn="0" w:lastRowLastColumn="0"/>
+            </w:pPr>
+            <w:r>
+              <w:t>Entorno Integrado de Desarrollo de la aplicación.</w:t>
+            </w:r>
+          </w:p>
+        </w:tc>
+        <w:tc>
+          <w:tcPr>
+            <w:tcW w:w="2205" w:type="pct"/>
+          </w:tcPr>
+          <w:p>
+            <w:pPr>
+              <w:spacing w:before="120" w:after="120"/>
+              <w:cnfStyle w:val="000000000000" w:firstRow="0" w:lastRow="0" w:firstColumn="0" w:lastColumn="0" w:oddVBand="0" w:evenVBand="0" w:oddHBand="0" w:evenHBand="0" w:firstRowFirstColumn="0" w:firstRowLastColumn="0" w:lastRowFirstColumn="0" w:lastRowLastColumn="0"/>
+            </w:pPr>
+            <w:hyperlink r:id="rId7" w:history="1">
+              <w:r>
+                <w:rPr>
+                  <w:rStyle w:val="Hipervnculo"/>
+                </w:rPr>
+                <w:t>https://netbeans.org/downloads/7.4/index.html</w:t>
+              </w:r>
+            </w:hyperlink>
+            <w:r>
+              <w:t xml:space="preserve"> </w:t>
+            </w:r>
           </w:p>
         </w:tc>
       </w:tr>
@@ -610,54 +916,253 @@
         <w:tc>
           <w:tcPr>
             <w:cnfStyle w:val="001000000000" w:firstRow="0" w:lastRow="0" w:firstColumn="1" w:lastColumn="0" w:oddVBand="0" w:evenVBand="0" w:oddHBand="0" w:evenHBand="0" w:firstRowFirstColumn="0" w:firstRowLastColumn="0" w:lastRowFirstColumn="0" w:lastRowLastColumn="0"/>
-            <w:tcW w:w="1020" w:type="pct"/>
-          </w:tcPr>
-          <w:p>
-            <w:pPr>
-              <w:spacing w:before="120" w:after="120"/>
-            </w:pPr>
-            <w:r>
-              <w:t>Otros (comunes)</w:t>
-            </w:r>
-          </w:p>
-        </w:tc>
-        <w:tc>
-          <w:tcPr>
-            <w:tcW w:w="1020" w:type="pct"/>
-          </w:tcPr>
-          <w:p>
-            <w:pPr>
-              <w:spacing w:before="120" w:after="120"/>
-              <w:cnfStyle w:val="000000100000" w:firstRow="0" w:lastRow="0" w:firstColumn="0" w:lastColumn="0" w:oddVBand="0" w:evenVBand="0" w:oddHBand="1" w:evenHBand="0" w:firstRowFirstColumn="0" w:firstRowLastColumn="0" w:lastRowFirstColumn="0" w:lastRowLastColumn="0"/>
-            </w:pPr>
-            <w:r>
-              <w:t>MS Word</w:t>
-            </w:r>
-          </w:p>
-        </w:tc>
-        <w:tc>
-          <w:tcPr>
-            <w:tcW w:w="537" w:type="pct"/>
-          </w:tcPr>
-          <w:p>
-            <w:pPr>
-              <w:spacing w:before="120" w:after="120"/>
-              <w:cnfStyle w:val="000000100000" w:firstRow="0" w:lastRow="0" w:firstColumn="0" w:lastColumn="0" w:oddVBand="0" w:evenVBand="0" w:oddHBand="1" w:evenHBand="0" w:firstRowFirstColumn="0" w:firstRowLastColumn="0" w:lastRowFirstColumn="0" w:lastRowLastColumn="0"/>
-            </w:pPr>
-          </w:p>
-        </w:tc>
-        <w:tc>
-          <w:tcPr>
-            <w:tcW w:w="2423" w:type="pct"/>
-          </w:tcPr>
-          <w:p>
-            <w:pPr>
-              <w:spacing w:before="120" w:after="120"/>
-              <w:cnfStyle w:val="000000100000" w:firstRow="0" w:lastRow="0" w:firstColumn="0" w:lastColumn="0" w:oddVBand="0" w:evenVBand="0" w:oddHBand="1" w:evenHBand="0" w:firstRowFirstColumn="0" w:firstRowLastColumn="0" w:lastRowFirstColumn="0" w:lastRowLastColumn="0"/>
-            </w:pPr>
+            <w:tcW w:w="612" w:type="pct"/>
+            <w:vMerge/>
+          </w:tcPr>
+          <w:p>
+            <w:pPr>
+              <w:spacing w:before="120" w:after="120"/>
+            </w:pPr>
+          </w:p>
+        </w:tc>
+        <w:tc>
+          <w:tcPr>
+            <w:tcW w:w="385" w:type="pct"/>
+          </w:tcPr>
+          <w:p>
+            <w:pPr>
+              <w:spacing w:before="120" w:after="120"/>
+              <w:cnfStyle w:val="000000100000" w:firstRow="0" w:lastRow="0" w:firstColumn="0" w:lastColumn="0" w:oddVBand="0" w:evenVBand="0" w:oddHBand="1" w:evenHBand="0" w:firstRowFirstColumn="0" w:firstRowLastColumn="0" w:lastRowFirstColumn="0" w:lastRowLastColumn="0"/>
+            </w:pPr>
+            <w:r>
+              <w:t>Jenkins</w:t>
+            </w:r>
+          </w:p>
+        </w:tc>
+        <w:tc>
+          <w:tcPr>
+            <w:tcW w:w="416" w:type="pct"/>
+          </w:tcPr>
+          <w:p>
+            <w:pPr>
+              <w:spacing w:before="120" w:after="120"/>
+              <w:cnfStyle w:val="000000100000" w:firstRow="0" w:lastRow="0" w:firstColumn="0" w:lastColumn="0" w:oddVBand="0" w:evenVBand="0" w:oddHBand="1" w:evenHBand="0" w:firstRowFirstColumn="0" w:firstRowLastColumn="0" w:lastRowFirstColumn="0" w:lastRowLastColumn="0"/>
+            </w:pPr>
+            <w:r>
+              <w:t>1.583</w:t>
+            </w:r>
+          </w:p>
+        </w:tc>
+        <w:tc>
+          <w:tcPr>
+            <w:tcW w:w="1383" w:type="pct"/>
+          </w:tcPr>
+          <w:p>
+            <w:pPr>
+              <w:spacing w:before="120" w:after="120"/>
+              <w:cnfStyle w:val="000000100000" w:firstRow="0" w:lastRow="0" w:firstColumn="0" w:lastColumn="0" w:oddVBand="0" w:evenVBand="0" w:oddHBand="1" w:evenHBand="0" w:firstRowFirstColumn="0" w:firstRowLastColumn="0" w:lastRowFirstColumn="0" w:lastRowLastColumn="0"/>
+            </w:pPr>
+            <w:r>
+              <w:t>Integración continua del desarrollo, cubriendo el ciclo completo desde compilación hasta despliegue en entorno objetivo (QA)</w:t>
+            </w:r>
+          </w:p>
+        </w:tc>
+        <w:tc>
+          <w:tcPr>
+            <w:tcW w:w="2205" w:type="pct"/>
+          </w:tcPr>
+          <w:p>
+            <w:pPr>
+              <w:spacing w:before="120" w:after="120"/>
+              <w:cnfStyle w:val="000000100000" w:firstRow="0" w:lastRow="0" w:firstColumn="0" w:lastColumn="0" w:oddVBand="0" w:evenVBand="0" w:oddHBand="1" w:evenHBand="0" w:firstRowFirstColumn="0" w:firstRowLastColumn="0" w:lastRowFirstColumn="0" w:lastRowLastColumn="0"/>
+            </w:pPr>
+            <w:hyperlink r:id="rId8" w:history="1">
+              <w:r>
+                <w:rPr>
+                  <w:rStyle w:val="Hipervnculo"/>
+                </w:rPr>
+                <w:t>http://mirrors.jenkins-ci.org/war/latest/jenkins.war</w:t>
+              </w:r>
+            </w:hyperlink>
+            <w:r>
+              <w:t xml:space="preserve"> </w:t>
+            </w:r>
           </w:p>
         </w:tc>
       </w:tr>
+      <w:tr>
+        <w:tc>
+          <w:tcPr>
+            <w:cnfStyle w:val="001000000000" w:firstRow="0" w:lastRow="0" w:firstColumn="1" w:lastColumn="0" w:oddVBand="0" w:evenVBand="0" w:oddHBand="0" w:evenHBand="0" w:firstRowFirstColumn="0" w:firstRowLastColumn="0" w:lastRowFirstColumn="0" w:lastRowLastColumn="0"/>
+            <w:tcW w:w="612" w:type="pct"/>
+            <w:vMerge/>
+          </w:tcPr>
+          <w:p>
+            <w:pPr>
+              <w:spacing w:before="120" w:after="120"/>
+            </w:pPr>
+          </w:p>
+        </w:tc>
+        <w:tc>
+          <w:tcPr>
+            <w:tcW w:w="385" w:type="pct"/>
+            <w:vMerge w:val="restart"/>
+          </w:tcPr>
+          <w:p>
+            <w:pPr>
+              <w:spacing w:before="120" w:after="120"/>
+              <w:cnfStyle w:val="000000000000" w:firstRow="0" w:lastRow="0" w:firstColumn="0" w:lastColumn="0" w:oddVBand="0" w:evenVBand="0" w:oddHBand="0" w:evenHBand="0" w:firstRowFirstColumn="0" w:firstRowLastColumn="0" w:lastRowFirstColumn="0" w:lastRowLastColumn="0"/>
+            </w:pPr>
+            <w:proofErr w:type="spellStart"/>
+            <w:r>
+              <w:t>Git</w:t>
+            </w:r>
+            <w:proofErr w:type="spellEnd"/>
+          </w:p>
+        </w:tc>
+        <w:tc>
+          <w:tcPr>
+            <w:tcW w:w="416" w:type="pct"/>
+          </w:tcPr>
+          <w:p>
+            <w:pPr>
+              <w:spacing w:before="120" w:after="120"/>
+              <w:cnfStyle w:val="000000000000" w:firstRow="0" w:lastRow="0" w:firstColumn="0" w:lastColumn="0" w:oddVBand="0" w:evenVBand="0" w:oddHBand="0" w:evenHBand="0" w:firstRowFirstColumn="0" w:firstRowLastColumn="0" w:lastRowFirstColumn="0" w:lastRowLastColumn="0"/>
+            </w:pPr>
+            <w:r>
+              <w:t>1.9.4</w:t>
+            </w:r>
+          </w:p>
+        </w:tc>
+        <w:tc>
+          <w:tcPr>
+            <w:tcW w:w="1383" w:type="pct"/>
+            <w:vMerge w:val="restart"/>
+          </w:tcPr>
+          <w:p>
+            <w:pPr>
+              <w:spacing w:before="120" w:after="120"/>
+              <w:cnfStyle w:val="000000000000" w:firstRow="0" w:lastRow="0" w:firstColumn="0" w:lastColumn="0" w:oddVBand="0" w:evenVBand="0" w:oddHBand="0" w:evenHBand="0" w:firstRowFirstColumn="0" w:firstRowLastColumn="0" w:lastRowFirstColumn="0" w:lastRowLastColumn="0"/>
+            </w:pPr>
+            <w:r>
+              <w:t>Control de Versiones de los elementos de la configuración (documentación y fuentes)</w:t>
+            </w:r>
+          </w:p>
+        </w:tc>
+        <w:tc>
+          <w:tcPr>
+            <w:tcW w:w="2205" w:type="pct"/>
+          </w:tcPr>
+          <w:p>
+            <w:pPr>
+              <w:spacing w:before="120" w:after="120"/>
+              <w:cnfStyle w:val="000000000000" w:firstRow="0" w:lastRow="0" w:firstColumn="0" w:lastColumn="0" w:oddVBand="0" w:evenVBand="0" w:oddHBand="0" w:evenHBand="0" w:firstRowFirstColumn="0" w:firstRowLastColumn="0" w:lastRowFirstColumn="0" w:lastRowLastColumn="0"/>
+              <w:rPr>
+                <w:lang w:val="en-US"/>
+              </w:rPr>
+            </w:pPr>
+            <w:r>
+              <w:rPr>
+                <w:lang w:val="en-US"/>
+              </w:rPr>
+              <w:t xml:space="preserve">Windows: </w:t>
+            </w:r>
+            <w:hyperlink r:id="rId9" w:history="1">
+              <w:r>
+                <w:rPr>
+                  <w:rStyle w:val="Hipervnculo"/>
+                  <w:lang w:val="en-US"/>
+                </w:rPr>
+                <w:t>http://git-scm.com/download/win</w:t>
+              </w:r>
+            </w:hyperlink>
+          </w:p>
+        </w:tc>
+      </w:tr>
+      <w:tr>
+        <w:trPr>
+          <w:cnfStyle w:val="000000100000" w:firstRow="0" w:lastRow="0" w:firstColumn="0" w:lastColumn="0" w:oddVBand="0" w:evenVBand="0" w:oddHBand="1" w:evenHBand="0" w:firstRowFirstColumn="0" w:firstRowLastColumn="0" w:lastRowFirstColumn="0" w:lastRowLastColumn="0"/>
+        </w:trPr>
+        <w:tc>
+          <w:tcPr>
+            <w:cnfStyle w:val="001000000000" w:firstRow="0" w:lastRow="0" w:firstColumn="1" w:lastColumn="0" w:oddVBand="0" w:evenVBand="0" w:oddHBand="0" w:evenHBand="0" w:firstRowFirstColumn="0" w:firstRowLastColumn="0" w:lastRowFirstColumn="0" w:lastRowLastColumn="0"/>
+            <w:tcW w:w="612" w:type="pct"/>
+            <w:vMerge/>
+          </w:tcPr>
+          <w:p>
+            <w:pPr>
+              <w:spacing w:before="120" w:after="120"/>
+              <w:rPr>
+                <w:lang w:val="en-US"/>
+              </w:rPr>
+            </w:pPr>
+          </w:p>
+        </w:tc>
+        <w:tc>
+          <w:tcPr>
+            <w:tcW w:w="385" w:type="pct"/>
+            <w:vMerge/>
+          </w:tcPr>
+          <w:p>
+            <w:pPr>
+              <w:spacing w:before="120" w:after="120"/>
+              <w:cnfStyle w:val="000000100000" w:firstRow="0" w:lastRow="0" w:firstColumn="0" w:lastColumn="0" w:oddVBand="0" w:evenVBand="0" w:oddHBand="1" w:evenHBand="0" w:firstRowFirstColumn="0" w:firstRowLastColumn="0" w:lastRowFirstColumn="0" w:lastRowLastColumn="0"/>
+              <w:rPr>
+                <w:lang w:val="en-US"/>
+              </w:rPr>
+            </w:pPr>
+          </w:p>
+        </w:tc>
+        <w:tc>
+          <w:tcPr>
+            <w:tcW w:w="416" w:type="pct"/>
+          </w:tcPr>
+          <w:p>
+            <w:pPr>
+              <w:spacing w:before="120" w:after="120"/>
+              <w:cnfStyle w:val="000000100000" w:firstRow="0" w:lastRow="0" w:firstColumn="0" w:lastColumn="0" w:oddVBand="0" w:evenVBand="0" w:oddHBand="1" w:evenHBand="0" w:firstRowFirstColumn="0" w:firstRowLastColumn="0" w:lastRowFirstColumn="0" w:lastRowLastColumn="0"/>
+            </w:pPr>
+            <w:r>
+              <w:t>2.0.1</w:t>
+            </w:r>
+          </w:p>
+        </w:tc>
+        <w:tc>
+          <w:tcPr>
+            <w:tcW w:w="1383" w:type="pct"/>
+            <w:vMerge/>
+          </w:tcPr>
+          <w:p>
+            <w:pPr>
+              <w:spacing w:before="120" w:after="120"/>
+              <w:cnfStyle w:val="000000100000" w:firstRow="0" w:lastRow="0" w:firstColumn="0" w:lastColumn="0" w:oddVBand="0" w:evenVBand="0" w:oddHBand="1" w:evenHBand="0" w:firstRowFirstColumn="0" w:firstRowLastColumn="0" w:lastRowFirstColumn="0" w:lastRowLastColumn="0"/>
+            </w:pPr>
+          </w:p>
+        </w:tc>
+        <w:tc>
+          <w:tcPr>
+            <w:tcW w:w="2205" w:type="pct"/>
+          </w:tcPr>
+          <w:p>
+            <w:pPr>
+              <w:spacing w:before="120" w:after="120"/>
+              <w:cnfStyle w:val="000000100000" w:firstRow="0" w:lastRow="0" w:firstColumn="0" w:lastColumn="0" w:oddVBand="0" w:evenVBand="0" w:oddHBand="1" w:evenHBand="0" w:firstRowFirstColumn="0" w:firstRowLastColumn="0" w:lastRowFirstColumn="0" w:lastRowLastColumn="0"/>
+            </w:pPr>
+            <w:r>
+              <w:t xml:space="preserve">Mac OS X: </w:t>
+            </w:r>
+            <w:hyperlink r:id="rId10" w:history="1">
+              <w:r>
+                <w:rPr>
+                  <w:rStyle w:val="Hipervnculo"/>
+                </w:rPr>
+                <w:t>http://git-scm.com/download/mac</w:t>
+              </w:r>
+            </w:hyperlink>
+          </w:p>
+        </w:tc>
+      </w:tr>
+      <w:bookmarkEnd w:id="0"/>
     </w:tbl>
     <w:p/>
     <w:sectPr>
@@ -1067,7 +1572,6 @@
   <w:style w:type="character" w:default="1" w:styleId="Fuentedeprrafopredeter">
     <w:name w:val="Default Paragraph Font"/>
     <w:uiPriority w:val="1"/>
-    <w:semiHidden/>
     <w:unhideWhenUsed/>
   </w:style>
   <w:style w:type="table" w:default="1" w:styleId="Tablanormal">
@@ -1358,6 +1862,17 @@
       </w:tcPr>
     </w:tblStylePr>
   </w:style>
+  <w:style w:type="character" w:styleId="Hipervnculo">
+    <w:name w:val="Hyperlink"/>
+    <w:basedOn w:val="Fuentedeprrafopredeter"/>
+    <w:uiPriority w:val="99"/>
+    <w:unhideWhenUsed/>
+    <w:rsid w:val="00E51A20"/>
+    <w:rPr>
+      <w:color w:val="0563C1" w:themeColor="hyperlink"/>
+      <w:u w:val="single"/>
+    </w:rPr>
+  </w:style>
 </w:styles>
 </file>
 

</xml_diff>

<commit_message>
Definicion de algunas bases para el entorno de desarrollo para la aplicacion android en NetBeans
</commit_message>
<xml_diff>
--- a/Entorno/Entorno_Desarrollo.docx
+++ b/Entorno/Entorno_Desarrollo.docx
@@ -203,9 +203,11 @@
               <w:spacing w:before="120" w:after="120"/>
               <w:cnfStyle w:val="000000100000" w:firstRow="0" w:lastRow="0" w:firstColumn="0" w:lastColumn="0" w:oddVBand="0" w:evenVBand="0" w:oddHBand="1" w:evenHBand="0" w:firstRowFirstColumn="0" w:firstRowLastColumn="0" w:lastRowFirstColumn="0" w:lastRowLastColumn="0"/>
             </w:pPr>
+            <w:proofErr w:type="spellStart"/>
             <w:r>
               <w:t>StarUML</w:t>
             </w:r>
+            <w:proofErr w:type="spellEnd"/>
           </w:p>
         </w:tc>
         <w:tc>
@@ -310,9 +312,11 @@
               <w:spacing w:before="120" w:after="120"/>
               <w:cnfStyle w:val="000000100000" w:firstRow="0" w:lastRow="0" w:firstColumn="0" w:lastColumn="0" w:oddVBand="0" w:evenVBand="0" w:oddHBand="1" w:evenHBand="0" w:firstRowFirstColumn="0" w:firstRowLastColumn="0" w:lastRowFirstColumn="0" w:lastRowLastColumn="0"/>
             </w:pPr>
+            <w:proofErr w:type="spellStart"/>
             <w:r>
               <w:t>StarUML</w:t>
             </w:r>
+            <w:proofErr w:type="spellEnd"/>
           </w:p>
         </w:tc>
         <w:tc>
@@ -417,8 +421,6 @@
             <w:r>
               <w:t>MS Excel</w:t>
             </w:r>
-            <w:bookmarkStart w:id="0" w:name="_GoBack"/>
-            <w:bookmarkEnd w:id="0"/>
           </w:p>
         </w:tc>
         <w:tc>
@@ -468,9 +470,11 @@
               <w:spacing w:before="120" w:after="120"/>
               <w:cnfStyle w:val="000000000000" w:firstRow="0" w:lastRow="0" w:firstColumn="0" w:lastColumn="0" w:oddVBand="0" w:evenVBand="0" w:oddHBand="0" w:evenHBand="0" w:firstRowFirstColumn="0" w:firstRowLastColumn="0" w:lastRowFirstColumn="0" w:lastRowLastColumn="0"/>
             </w:pPr>
+            <w:proofErr w:type="spellStart"/>
             <w:r>
               <w:t>SoapUI</w:t>
             </w:r>
+            <w:proofErr w:type="spellEnd"/>
           </w:p>
         </w:tc>
         <w:tc>
@@ -527,8 +531,13 @@
               <w:cnfStyle w:val="000000100000" w:firstRow="0" w:lastRow="0" w:firstColumn="0" w:lastColumn="0" w:oddVBand="0" w:evenVBand="0" w:oddHBand="1" w:evenHBand="0" w:firstRowFirstColumn="0" w:firstRowLastColumn="0" w:lastRowFirstColumn="0" w:lastRowLastColumn="0"/>
             </w:pPr>
             <w:r>
-              <w:t>Oracle NetBeans</w:t>
-            </w:r>
+              <w:t xml:space="preserve">Oracle </w:t>
+            </w:r>
+            <w:proofErr w:type="spellStart"/>
+            <w:r>
+              <w:t>NetBeans</w:t>
+            </w:r>
+            <w:proofErr w:type="spellEnd"/>
           </w:p>
         </w:tc>
         <w:tc>
@@ -554,6 +563,23 @@
               <w:spacing w:before="120" w:after="120"/>
               <w:cnfStyle w:val="000000100000" w:firstRow="0" w:lastRow="0" w:firstColumn="0" w:lastColumn="0" w:oddVBand="0" w:evenVBand="0" w:oddHBand="1" w:evenHBand="0" w:firstRowFirstColumn="0" w:firstRowLastColumn="0" w:lastRowFirstColumn="0" w:lastRowLastColumn="0"/>
             </w:pPr>
+            <w:hyperlink r:id="rId4" w:history="1">
+              <w:r>
+                <w:rPr>
+                  <w:rStyle w:val="Hipervnculo"/>
+                </w:rPr>
+                <w:t>https://netbeans.org/downloads/7.4/index.html</w:t>
+              </w:r>
+            </w:hyperlink>
+            <w:r>
+              <w:t xml:space="preserve">  - </w:t>
+            </w:r>
+            <w:r>
+              <w:t>Ú</w:t>
+            </w:r>
+            <w:r>
+              <w:t>ltimo link (204Mb)</w:t>
+            </w:r>
           </w:p>
         </w:tc>
       </w:tr>
@@ -578,6 +604,27 @@
               <w:spacing w:before="120" w:after="120"/>
               <w:cnfStyle w:val="000000000000" w:firstRow="0" w:lastRow="0" w:firstColumn="0" w:lastColumn="0" w:oddVBand="0" w:evenVBand="0" w:oddHBand="0" w:evenHBand="0" w:firstRowFirstColumn="0" w:firstRowLastColumn="0" w:lastRowFirstColumn="0" w:lastRowLastColumn="0"/>
             </w:pPr>
+            <w:proofErr w:type="spellStart"/>
+            <w:r>
+              <w:t>Andriod</w:t>
+            </w:r>
+            <w:proofErr w:type="spellEnd"/>
+            <w:r>
+              <w:t xml:space="preserve"> </w:t>
+            </w:r>
+            <w:proofErr w:type="spellStart"/>
+            <w:r>
+              <w:t>NetBeans</w:t>
+            </w:r>
+            <w:proofErr w:type="spellEnd"/>
+            <w:r>
+              <w:t xml:space="preserve"> </w:t>
+            </w:r>
+            <w:proofErr w:type="spellStart"/>
+            <w:r>
+              <w:t>Plugin</w:t>
+            </w:r>
+            <w:proofErr w:type="spellEnd"/>
           </w:p>
         </w:tc>
         <w:tc>
@@ -589,6 +636,9 @@
               <w:spacing w:before="120" w:after="120"/>
               <w:cnfStyle w:val="000000000000" w:firstRow="0" w:lastRow="0" w:firstColumn="0" w:lastColumn="0" w:oddVBand="0" w:evenVBand="0" w:oddHBand="0" w:evenHBand="0" w:firstRowFirstColumn="0" w:firstRowLastColumn="0" w:lastRowFirstColumn="0" w:lastRowLastColumn="0"/>
             </w:pPr>
+            <w:r>
+              <w:t>7.4</w:t>
+            </w:r>
           </w:p>
         </w:tc>
         <w:tc>
@@ -599,7 +649,192 @@
             <w:pPr>
               <w:spacing w:before="120" w:after="120"/>
               <w:cnfStyle w:val="000000000000" w:firstRow="0" w:lastRow="0" w:firstColumn="0" w:lastColumn="0" w:oddVBand="0" w:evenVBand="0" w:oddHBand="0" w:evenHBand="0" w:firstRowFirstColumn="0" w:firstRowLastColumn="0" w:lastRowFirstColumn="0" w:lastRowLastColumn="0"/>
-            </w:pPr>
+              <w:rPr>
+                <w:lang w:val="es-PE"/>
+              </w:rPr>
+            </w:pPr>
+            <w:hyperlink r:id="rId5" w:history="1">
+              <w:r>
+                <w:rPr>
+                  <w:rStyle w:val="Hipervnculo"/>
+                  <w:lang w:val="es-PE"/>
+                </w:rPr>
+                <w:t>http://nbandroid.org/wiki/index.php/Installation</w:t>
+              </w:r>
+            </w:hyperlink>
+            <w:r>
+              <w:rPr>
+                <w:lang w:val="es-PE"/>
+              </w:rPr>
+              <w:t xml:space="preserve"> - Guía de instalación</w:t>
+            </w:r>
+          </w:p>
+        </w:tc>
+      </w:tr>
+      <w:tr>
+        <w:trPr>
+          <w:cnfStyle w:val="000000100000" w:firstRow="0" w:lastRow="0" w:firstColumn="0" w:lastColumn="0" w:oddVBand="0" w:evenVBand="0" w:oddHBand="1" w:evenHBand="0" w:firstRowFirstColumn="0" w:firstRowLastColumn="0" w:lastRowFirstColumn="0" w:lastRowLastColumn="0"/>
+        </w:trPr>
+        <w:tc>
+          <w:tcPr>
+            <w:cnfStyle w:val="001000000000" w:firstRow="0" w:lastRow="0" w:firstColumn="1" w:lastColumn="0" w:oddVBand="0" w:evenVBand="0" w:oddHBand="0" w:evenHBand="0" w:firstRowFirstColumn="0" w:firstRowLastColumn="0" w:lastRowFirstColumn="0" w:lastRowLastColumn="0"/>
+            <w:tcW w:w="1020" w:type="pct"/>
+          </w:tcPr>
+          <w:p>
+            <w:pPr>
+              <w:spacing w:before="120" w:after="120"/>
+            </w:pPr>
+          </w:p>
+        </w:tc>
+        <w:tc>
+          <w:tcPr>
+            <w:tcW w:w="1020" w:type="pct"/>
+          </w:tcPr>
+          <w:p>
+            <w:pPr>
+              <w:spacing w:before="120" w:after="120"/>
+              <w:cnfStyle w:val="000000100000" w:firstRow="0" w:lastRow="0" w:firstColumn="0" w:lastColumn="0" w:oddVBand="0" w:evenVBand="0" w:oddHBand="1" w:evenHBand="0" w:firstRowFirstColumn="0" w:firstRowLastColumn="0" w:lastRowFirstColumn="0" w:lastRowLastColumn="0"/>
+            </w:pPr>
+            <w:r>
+              <w:t>Android SDK</w:t>
+            </w:r>
+          </w:p>
+        </w:tc>
+        <w:tc>
+          <w:tcPr>
+            <w:tcW w:w="537" w:type="pct"/>
+          </w:tcPr>
+          <w:p>
+            <w:pPr>
+              <w:spacing w:before="120" w:after="120"/>
+              <w:cnfStyle w:val="000000100000" w:firstRow="0" w:lastRow="0" w:firstColumn="0" w:lastColumn="0" w:oddVBand="0" w:evenVBand="0" w:oddHBand="1" w:evenHBand="0" w:firstRowFirstColumn="0" w:firstRowLastColumn="0" w:lastRowFirstColumn="0" w:lastRowLastColumn="0"/>
+            </w:pPr>
+          </w:p>
+        </w:tc>
+        <w:tc>
+          <w:tcPr>
+            <w:tcW w:w="2423" w:type="pct"/>
+          </w:tcPr>
+          <w:p>
+            <w:pPr>
+              <w:spacing w:before="120" w:after="120"/>
+              <w:cnfStyle w:val="000000100000" w:firstRow="0" w:lastRow="0" w:firstColumn="0" w:lastColumn="0" w:oddVBand="0" w:evenVBand="0" w:oddHBand="1" w:evenHBand="0" w:firstRowFirstColumn="0" w:firstRowLastColumn="0" w:lastRowFirstColumn="0" w:lastRowLastColumn="0"/>
+            </w:pPr>
+            <w:hyperlink r:id="rId6" w:anchor="download" w:history="1">
+              <w:r>
+                <w:rPr>
+                  <w:rStyle w:val="Hipervnculo"/>
+                </w:rPr>
+                <w:t>https://developer.android.com/sdk/index.html#download</w:t>
+              </w:r>
+            </w:hyperlink>
+            <w:r>
+              <w:t xml:space="preserve"> – Ultima opción “VIEW ALL DOWNLOADS AND SIZES” escoger de la tabla “SDK Tools </w:t>
+            </w:r>
+            <w:proofErr w:type="spellStart"/>
+            <w:r>
+              <w:t>Only</w:t>
+            </w:r>
+            <w:proofErr w:type="spellEnd"/>
+            <w:r>
+              <w:t xml:space="preserve">” la </w:t>
+            </w:r>
+            <w:r>
+              <w:t>opción</w:t>
+            </w:r>
+            <w:r>
+              <w:t xml:space="preserve"> necesaria, para </w:t>
+            </w:r>
+            <w:r>
+              <w:t>W</w:t>
+            </w:r>
+            <w:r>
+              <w:t>indows</w:t>
+            </w:r>
+            <w:r>
+              <w:t xml:space="preserve"> el “</w:t>
+            </w:r>
+            <w:proofErr w:type="spellStart"/>
+            <w:r>
+              <w:t>installer</w:t>
+            </w:r>
+            <w:proofErr w:type="spellEnd"/>
+            <w:r>
+              <w:t>” que sea “.exe (</w:t>
+            </w:r>
+            <w:proofErr w:type="spellStart"/>
+            <w:r>
+              <w:t>recommended</w:t>
+            </w:r>
+            <w:proofErr w:type="spellEnd"/>
+            <w:r>
+              <w:t>)”</w:t>
+            </w:r>
+          </w:p>
+        </w:tc>
+      </w:tr>
+      <w:tr>
+        <w:tc>
+          <w:tcPr>
+            <w:cnfStyle w:val="001000000000" w:firstRow="0" w:lastRow="0" w:firstColumn="1" w:lastColumn="0" w:oddVBand="0" w:evenVBand="0" w:oddHBand="0" w:evenHBand="0" w:firstRowFirstColumn="0" w:firstRowLastColumn="0" w:lastRowFirstColumn="0" w:lastRowLastColumn="0"/>
+            <w:tcW w:w="1020" w:type="pct"/>
+          </w:tcPr>
+          <w:p>
+            <w:pPr>
+              <w:spacing w:before="120" w:after="120"/>
+            </w:pPr>
+          </w:p>
+        </w:tc>
+        <w:tc>
+          <w:tcPr>
+            <w:tcW w:w="1020" w:type="pct"/>
+          </w:tcPr>
+          <w:p>
+            <w:pPr>
+              <w:spacing w:before="120" w:after="120"/>
+              <w:cnfStyle w:val="000000000000" w:firstRow="0" w:lastRow="0" w:firstColumn="0" w:lastColumn="0" w:oddVBand="0" w:evenVBand="0" w:oddHBand="0" w:evenHBand="0" w:firstRowFirstColumn="0" w:firstRowLastColumn="0" w:lastRowFirstColumn="0" w:lastRowLastColumn="0"/>
+            </w:pPr>
+            <w:r>
+              <w:t xml:space="preserve">Android SDK Manager </w:t>
+            </w:r>
+            <w:proofErr w:type="spellStart"/>
+            <w:r>
+              <w:t>Components</w:t>
+            </w:r>
+            <w:proofErr w:type="spellEnd"/>
+          </w:p>
+        </w:tc>
+        <w:tc>
+          <w:tcPr>
+            <w:tcW w:w="537" w:type="pct"/>
+          </w:tcPr>
+          <w:p>
+            <w:pPr>
+              <w:spacing w:before="120" w:after="120"/>
+              <w:cnfStyle w:val="000000000000" w:firstRow="0" w:lastRow="0" w:firstColumn="0" w:lastColumn="0" w:oddVBand="0" w:evenVBand="0" w:oddHBand="0" w:evenHBand="0" w:firstRowFirstColumn="0" w:firstRowLastColumn="0" w:lastRowFirstColumn="0" w:lastRowLastColumn="0"/>
+            </w:pPr>
+            <w:r>
+              <w:t>---</w:t>
+            </w:r>
+          </w:p>
+        </w:tc>
+        <w:tc>
+          <w:tcPr>
+            <w:tcW w:w="2423" w:type="pct"/>
+          </w:tcPr>
+          <w:p>
+            <w:pPr>
+              <w:spacing w:before="120" w:after="120"/>
+              <w:cnfStyle w:val="000000000000" w:firstRow="0" w:lastRow="0" w:firstColumn="0" w:lastColumn="0" w:oddVBand="0" w:evenVBand="0" w:oddHBand="0" w:evenHBand="0" w:firstRowFirstColumn="0" w:firstRowLastColumn="0" w:lastRowFirstColumn="0" w:lastRowLastColumn="0"/>
+            </w:pPr>
+            <w:r>
+              <w:t>Se instala desde el SDK Manager, las especificaciones de que componentes se usaran aún está</w:t>
+            </w:r>
+            <w:bookmarkStart w:id="0" w:name="_GoBack"/>
+            <w:bookmarkEnd w:id="0"/>
+            <w:r>
+              <w:t xml:space="preserve"> por detallar.</w:t>
+            </w:r>
           </w:p>
         </w:tc>
       </w:tr>
@@ -1358,6 +1593,29 @@
       </w:tcPr>
     </w:tblStylePr>
   </w:style>
+  <w:style w:type="character" w:styleId="Hipervnculo">
+    <w:name w:val="Hyperlink"/>
+    <w:basedOn w:val="Fuentedeprrafopredeter"/>
+    <w:uiPriority w:val="99"/>
+    <w:unhideWhenUsed/>
+    <w:rsid w:val="00AF4AC4"/>
+    <w:rPr>
+      <w:color w:val="0563C1" w:themeColor="hyperlink"/>
+      <w:u w:val="single"/>
+    </w:rPr>
+  </w:style>
+  <w:style w:type="character" w:styleId="Hipervnculovisitado">
+    <w:name w:val="FollowedHyperlink"/>
+    <w:basedOn w:val="Fuentedeprrafopredeter"/>
+    <w:uiPriority w:val="99"/>
+    <w:semiHidden/>
+    <w:unhideWhenUsed/>
+    <w:rsid w:val="00FB7F1B"/>
+    <w:rPr>
+      <w:color w:val="954F72" w:themeColor="followedHyperlink"/>
+      <w:u w:val="single"/>
+    </w:rPr>
+  </w:style>
 </w:styles>
 </file>
 

</xml_diff>

<commit_message>
Ajustes a la definicion del entorno de desarrollo
</commit_message>
<xml_diff>
--- a/Entorno/Entorno_Desarrollo.docx
+++ b/Entorno/Entorno_Desarrollo.docx
@@ -22,9 +22,9 @@
       </w:tblPr>
       <w:tblGrid>
         <w:gridCol w:w="1712"/>
-        <w:gridCol w:w="1078"/>
+        <w:gridCol w:w="1181"/>
         <w:gridCol w:w="1164"/>
-        <w:gridCol w:w="3870"/>
+        <w:gridCol w:w="3767"/>
         <w:gridCol w:w="6170"/>
       </w:tblGrid>
       <w:tr>
@@ -41,7 +41,6 @@
             <w:pPr>
               <w:spacing w:before="120" w:after="120"/>
             </w:pPr>
-            <w:bookmarkStart w:id="0" w:name="_GoBack" w:colFirst="3" w:colLast="3"/>
             <w:r>
               <w:t>Disciplina</w:t>
             </w:r>
@@ -701,13 +700,7 @@
               <w:cnfStyle w:val="000000000000" w:firstRow="0" w:lastRow="0" w:firstColumn="0" w:lastColumn="0" w:oddVBand="0" w:evenVBand="0" w:oddHBand="0" w:evenHBand="0" w:firstRowFirstColumn="0" w:firstRowLastColumn="0" w:lastRowFirstColumn="0" w:lastRowLastColumn="0"/>
             </w:pPr>
             <w:r>
-              <w:t xml:space="preserve">Pruebas funcionales </w:t>
-            </w:r>
-            <w:r>
-              <w:t>de forma automatizada</w:t>
-            </w:r>
-            <w:r>
-              <w:t xml:space="preserve"> de los componentes con Interfaz con el usuario (UI).</w:t>
+              <w:t>Pruebas funcionales de forma automatizada de los componentes con Interfaz con el usuario (UI).</w:t>
             </w:r>
           </w:p>
         </w:tc>
@@ -756,10 +749,7 @@
             </w:r>
             <w:proofErr w:type="spellEnd"/>
             <w:r>
-              <w:t xml:space="preserve"> </w:t>
-            </w:r>
-            <w:r>
-              <w:t>IDE</w:t>
+              <w:t xml:space="preserve"> IDE</w:t>
             </w:r>
           </w:p>
         </w:tc>
@@ -934,6 +924,128 @@
               <w:spacing w:before="120" w:after="120"/>
               <w:cnfStyle w:val="000000100000" w:firstRow="0" w:lastRow="0" w:firstColumn="0" w:lastColumn="0" w:oddVBand="0" w:evenVBand="0" w:oddHBand="1" w:evenHBand="0" w:firstRowFirstColumn="0" w:firstRowLastColumn="0" w:lastRowFirstColumn="0" w:lastRowLastColumn="0"/>
             </w:pPr>
+            <w:proofErr w:type="spellStart"/>
+            <w:r>
+              <w:t>Codename</w:t>
+            </w:r>
+            <w:proofErr w:type="spellEnd"/>
+            <w:r>
+              <w:t xml:space="preserve"> </w:t>
+            </w:r>
+            <w:proofErr w:type="spellStart"/>
+            <w:r>
+              <w:t>One</w:t>
+            </w:r>
+            <w:proofErr w:type="spellEnd"/>
+          </w:p>
+        </w:tc>
+        <w:tc>
+          <w:tcPr>
+            <w:tcW w:w="416" w:type="pct"/>
+          </w:tcPr>
+          <w:p>
+            <w:pPr>
+              <w:spacing w:before="120" w:after="120"/>
+              <w:cnfStyle w:val="000000100000" w:firstRow="0" w:lastRow="0" w:firstColumn="0" w:lastColumn="0" w:oddVBand="0" w:evenVBand="0" w:oddHBand="1" w:evenHBand="0" w:firstRowFirstColumn="0" w:firstRowLastColumn="0" w:lastRowFirstColumn="0" w:lastRowLastColumn="0"/>
+            </w:pPr>
+            <w:r>
+              <w:t>1.0.78</w:t>
+            </w:r>
+          </w:p>
+        </w:tc>
+        <w:tc>
+          <w:tcPr>
+            <w:tcW w:w="1383" w:type="pct"/>
+          </w:tcPr>
+          <w:p>
+            <w:pPr>
+              <w:spacing w:before="120" w:after="120"/>
+              <w:cnfStyle w:val="000000100000" w:firstRow="0" w:lastRow="0" w:firstColumn="0" w:lastColumn="0" w:oddVBand="0" w:evenVBand="0" w:oddHBand="1" w:evenHBand="0" w:firstRowFirstColumn="0" w:firstRowLastColumn="0" w:lastRowFirstColumn="0" w:lastRowLastColumn="0"/>
+            </w:pPr>
+            <w:r>
+              <w:t xml:space="preserve">Construcciones de aplicaciones nativas para Android, iOS, </w:t>
+            </w:r>
+            <w:proofErr w:type="spellStart"/>
+            <w:r>
+              <w:t>Blackberry</w:t>
+            </w:r>
+            <w:proofErr w:type="spellEnd"/>
+            <w:r>
+              <w:t xml:space="preserve">, Windows </w:t>
+            </w:r>
+            <w:proofErr w:type="spellStart"/>
+            <w:r>
+              <w:t>Phone</w:t>
+            </w:r>
+            <w:proofErr w:type="spellEnd"/>
+            <w:r>
+              <w:t>.</w:t>
+            </w:r>
+          </w:p>
+        </w:tc>
+        <w:bookmarkStart w:id="0" w:name="_GoBack"/>
+        <w:tc>
+          <w:tcPr>
+            <w:tcW w:w="2205" w:type="pct"/>
+          </w:tcPr>
+          <w:p>
+            <w:pPr>
+              <w:spacing w:before="120" w:after="120"/>
+              <w:cnfStyle w:val="000000100000" w:firstRow="0" w:lastRow="0" w:firstColumn="0" w:lastColumn="0" w:oddVBand="0" w:evenVBand="0" w:oddHBand="1" w:evenHBand="0" w:firstRowFirstColumn="0" w:firstRowLastColumn="0" w:lastRowFirstColumn="0" w:lastRowLastColumn="0"/>
+            </w:pPr>
+            <w:r>
+              <w:fldChar w:fldCharType="begin"/>
+            </w:r>
+            <w:r>
+              <w:instrText xml:space="preserve"> HYPERLINK "</w:instrText>
+            </w:r>
+            <w:r>
+              <w:instrText>http://plugins.netbeans.org/plugin/42406/codename-one</w:instrText>
+            </w:r>
+            <w:r>
+              <w:instrText xml:space="preserve">" </w:instrText>
+            </w:r>
+            <w:r>
+              <w:fldChar w:fldCharType="separate"/>
+            </w:r>
+            <w:r>
+              <w:rPr>
+                <w:rStyle w:val="Hipervnculo"/>
+              </w:rPr>
+              <w:t>http://plugins.netbeans.org/plugin/42406/codename-one</w:t>
+            </w:r>
+            <w:r>
+              <w:fldChar w:fldCharType="end"/>
+            </w:r>
+            <w:r>
+              <w:t xml:space="preserve"> </w:t>
+            </w:r>
+            <w:bookmarkEnd w:id="0"/>
+          </w:p>
+        </w:tc>
+      </w:tr>
+      <w:tr>
+        <w:tc>
+          <w:tcPr>
+            <w:cnfStyle w:val="001000000000" w:firstRow="0" w:lastRow="0" w:firstColumn="1" w:lastColumn="0" w:oddVBand="0" w:evenVBand="0" w:oddHBand="0" w:evenHBand="0" w:firstRowFirstColumn="0" w:firstRowLastColumn="0" w:lastRowFirstColumn="0" w:lastRowLastColumn="0"/>
+            <w:tcW w:w="612" w:type="pct"/>
+            <w:vMerge/>
+          </w:tcPr>
+          <w:p>
+            <w:pPr>
+              <w:spacing w:before="120" w:after="120"/>
+            </w:pPr>
+          </w:p>
+        </w:tc>
+        <w:tc>
+          <w:tcPr>
+            <w:tcW w:w="385" w:type="pct"/>
+          </w:tcPr>
+          <w:p>
+            <w:pPr>
+              <w:spacing w:before="120" w:after="120"/>
+              <w:cnfStyle w:val="000000000000" w:firstRow="0" w:lastRow="0" w:firstColumn="0" w:lastColumn="0" w:oddVBand="0" w:evenVBand="0" w:oddHBand="0" w:evenHBand="0" w:firstRowFirstColumn="0" w:firstRowLastColumn="0" w:lastRowFirstColumn="0" w:lastRowLastColumn="0"/>
+            </w:pPr>
             <w:r>
               <w:t>Jenkins</w:t>
             </w:r>
@@ -946,7 +1058,7 @@
           <w:p>
             <w:pPr>
               <w:spacing w:before="120" w:after="120"/>
-              <w:cnfStyle w:val="000000100000" w:firstRow="0" w:lastRow="0" w:firstColumn="0" w:lastColumn="0" w:oddVBand="0" w:evenVBand="0" w:oddHBand="1" w:evenHBand="0" w:firstRowFirstColumn="0" w:firstRowLastColumn="0" w:lastRowFirstColumn="0" w:lastRowLastColumn="0"/>
+              <w:cnfStyle w:val="000000000000" w:firstRow="0" w:lastRow="0" w:firstColumn="0" w:lastColumn="0" w:oddVBand="0" w:evenVBand="0" w:oddHBand="0" w:evenHBand="0" w:firstRowFirstColumn="0" w:firstRowLastColumn="0" w:lastRowFirstColumn="0" w:lastRowLastColumn="0"/>
             </w:pPr>
             <w:r>
               <w:t>1.583</w:t>
@@ -960,7 +1072,7 @@
           <w:p>
             <w:pPr>
               <w:spacing w:before="120" w:after="120"/>
-              <w:cnfStyle w:val="000000100000" w:firstRow="0" w:lastRow="0" w:firstColumn="0" w:lastColumn="0" w:oddVBand="0" w:evenVBand="0" w:oddHBand="1" w:evenHBand="0" w:firstRowFirstColumn="0" w:firstRowLastColumn="0" w:lastRowFirstColumn="0" w:lastRowLastColumn="0"/>
+              <w:cnfStyle w:val="000000000000" w:firstRow="0" w:lastRow="0" w:firstColumn="0" w:lastColumn="0" w:oddVBand="0" w:evenVBand="0" w:oddHBand="0" w:evenHBand="0" w:firstRowFirstColumn="0" w:firstRowLastColumn="0" w:lastRowFirstColumn="0" w:lastRowLastColumn="0"/>
             </w:pPr>
             <w:r>
               <w:t>Integración continua del desarrollo, cubriendo el ciclo completo desde compilación hasta despliegue en entorno objetivo (QA)</w:t>
@@ -974,7 +1086,7 @@
           <w:p>
             <w:pPr>
               <w:spacing w:before="120" w:after="120"/>
-              <w:cnfStyle w:val="000000100000" w:firstRow="0" w:lastRow="0" w:firstColumn="0" w:lastColumn="0" w:oddVBand="0" w:evenVBand="0" w:oddHBand="1" w:evenHBand="0" w:firstRowFirstColumn="0" w:firstRowLastColumn="0" w:lastRowFirstColumn="0" w:lastRowLastColumn="0"/>
+              <w:cnfStyle w:val="000000000000" w:firstRow="0" w:lastRow="0" w:firstColumn="0" w:lastColumn="0" w:oddVBand="0" w:evenVBand="0" w:oddHBand="0" w:evenHBand="0" w:firstRowFirstColumn="0" w:firstRowLastColumn="0" w:lastRowFirstColumn="0" w:lastRowLastColumn="0"/>
             </w:pPr>
             <w:hyperlink r:id="rId8" w:history="1">
               <w:r>
@@ -991,6 +1103,9 @@
         </w:tc>
       </w:tr>
       <w:tr>
+        <w:trPr>
+          <w:cnfStyle w:val="000000100000" w:firstRow="0" w:lastRow="0" w:firstColumn="0" w:lastColumn="0" w:oddVBand="0" w:evenVBand="0" w:oddHBand="1" w:evenHBand="0" w:firstRowFirstColumn="0" w:firstRowLastColumn="0" w:lastRowFirstColumn="0" w:lastRowLastColumn="0"/>
+        </w:trPr>
         <w:tc>
           <w:tcPr>
             <w:cnfStyle w:val="001000000000" w:firstRow="0" w:lastRow="0" w:firstColumn="1" w:lastColumn="0" w:oddVBand="0" w:evenVBand="0" w:oddHBand="0" w:evenHBand="0" w:firstRowFirstColumn="0" w:firstRowLastColumn="0" w:lastRowFirstColumn="0" w:lastRowLastColumn="0"/>
@@ -1011,7 +1126,7 @@
           <w:p>
             <w:pPr>
               <w:spacing w:before="120" w:after="120"/>
-              <w:cnfStyle w:val="000000000000" w:firstRow="0" w:lastRow="0" w:firstColumn="0" w:lastColumn="0" w:oddVBand="0" w:evenVBand="0" w:oddHBand="0" w:evenHBand="0" w:firstRowFirstColumn="0" w:firstRowLastColumn="0" w:lastRowFirstColumn="0" w:lastRowLastColumn="0"/>
+              <w:cnfStyle w:val="000000100000" w:firstRow="0" w:lastRow="0" w:firstColumn="0" w:lastColumn="0" w:oddVBand="0" w:evenVBand="0" w:oddHBand="1" w:evenHBand="0" w:firstRowFirstColumn="0" w:firstRowLastColumn="0" w:lastRowFirstColumn="0" w:lastRowLastColumn="0"/>
             </w:pPr>
             <w:proofErr w:type="spellStart"/>
             <w:r>
@@ -1027,7 +1142,7 @@
           <w:p>
             <w:pPr>
               <w:spacing w:before="120" w:after="120"/>
-              <w:cnfStyle w:val="000000000000" w:firstRow="0" w:lastRow="0" w:firstColumn="0" w:lastColumn="0" w:oddVBand="0" w:evenVBand="0" w:oddHBand="0" w:evenHBand="0" w:firstRowFirstColumn="0" w:firstRowLastColumn="0" w:lastRowFirstColumn="0" w:lastRowLastColumn="0"/>
+              <w:cnfStyle w:val="000000100000" w:firstRow="0" w:lastRow="0" w:firstColumn="0" w:lastColumn="0" w:oddVBand="0" w:evenVBand="0" w:oddHBand="1" w:evenHBand="0" w:firstRowFirstColumn="0" w:firstRowLastColumn="0" w:lastRowFirstColumn="0" w:lastRowLastColumn="0"/>
             </w:pPr>
             <w:r>
               <w:t>1.9.4</w:t>
@@ -1042,7 +1157,7 @@
           <w:p>
             <w:pPr>
               <w:spacing w:before="120" w:after="120"/>
-              <w:cnfStyle w:val="000000000000" w:firstRow="0" w:lastRow="0" w:firstColumn="0" w:lastColumn="0" w:oddVBand="0" w:evenVBand="0" w:oddHBand="0" w:evenHBand="0" w:firstRowFirstColumn="0" w:firstRowLastColumn="0" w:lastRowFirstColumn="0" w:lastRowLastColumn="0"/>
+              <w:cnfStyle w:val="000000100000" w:firstRow="0" w:lastRow="0" w:firstColumn="0" w:lastColumn="0" w:oddVBand="0" w:evenVBand="0" w:oddHBand="1" w:evenHBand="0" w:firstRowFirstColumn="0" w:firstRowLastColumn="0" w:lastRowFirstColumn="0" w:lastRowLastColumn="0"/>
             </w:pPr>
             <w:r>
               <w:t>Control de Versiones de los elementos de la configuración (documentación y fuentes)</w:t>
@@ -1056,7 +1171,7 @@
           <w:p>
             <w:pPr>
               <w:spacing w:before="120" w:after="120"/>
-              <w:cnfStyle w:val="000000000000" w:firstRow="0" w:lastRow="0" w:firstColumn="0" w:lastColumn="0" w:oddVBand="0" w:evenVBand="0" w:oddHBand="0" w:evenHBand="0" w:firstRowFirstColumn="0" w:firstRowLastColumn="0" w:lastRowFirstColumn="0" w:lastRowLastColumn="0"/>
+              <w:cnfStyle w:val="000000100000" w:firstRow="0" w:lastRow="0" w:firstColumn="0" w:lastColumn="0" w:oddVBand="0" w:evenVBand="0" w:oddHBand="1" w:evenHBand="0" w:firstRowFirstColumn="0" w:firstRowLastColumn="0" w:lastRowFirstColumn="0" w:lastRowLastColumn="0"/>
               <w:rPr>
                 <w:lang w:val="en-US"/>
               </w:rPr>
@@ -1080,9 +1195,6 @@
         </w:tc>
       </w:tr>
       <w:tr>
-        <w:trPr>
-          <w:cnfStyle w:val="000000100000" w:firstRow="0" w:lastRow="0" w:firstColumn="0" w:lastColumn="0" w:oddVBand="0" w:evenVBand="0" w:oddHBand="1" w:evenHBand="0" w:firstRowFirstColumn="0" w:firstRowLastColumn="0" w:lastRowFirstColumn="0" w:lastRowLastColumn="0"/>
-        </w:trPr>
         <w:tc>
           <w:tcPr>
             <w:cnfStyle w:val="001000000000" w:firstRow="0" w:lastRow="0" w:firstColumn="1" w:lastColumn="0" w:oddVBand="0" w:evenVBand="0" w:oddHBand="0" w:evenHBand="0" w:firstRowFirstColumn="0" w:firstRowLastColumn="0" w:lastRowFirstColumn="0" w:lastRowLastColumn="0"/>
@@ -1106,7 +1218,7 @@
           <w:p>
             <w:pPr>
               <w:spacing w:before="120" w:after="120"/>
-              <w:cnfStyle w:val="000000100000" w:firstRow="0" w:lastRow="0" w:firstColumn="0" w:lastColumn="0" w:oddVBand="0" w:evenVBand="0" w:oddHBand="1" w:evenHBand="0" w:firstRowFirstColumn="0" w:firstRowLastColumn="0" w:lastRowFirstColumn="0" w:lastRowLastColumn="0"/>
+              <w:cnfStyle w:val="000000000000" w:firstRow="0" w:lastRow="0" w:firstColumn="0" w:lastColumn="0" w:oddVBand="0" w:evenVBand="0" w:oddHBand="0" w:evenHBand="0" w:firstRowFirstColumn="0" w:firstRowLastColumn="0" w:lastRowFirstColumn="0" w:lastRowLastColumn="0"/>
               <w:rPr>
                 <w:lang w:val="en-US"/>
               </w:rPr>
@@ -1120,7 +1232,7 @@
           <w:p>
             <w:pPr>
               <w:spacing w:before="120" w:after="120"/>
-              <w:cnfStyle w:val="000000100000" w:firstRow="0" w:lastRow="0" w:firstColumn="0" w:lastColumn="0" w:oddVBand="0" w:evenVBand="0" w:oddHBand="1" w:evenHBand="0" w:firstRowFirstColumn="0" w:firstRowLastColumn="0" w:lastRowFirstColumn="0" w:lastRowLastColumn="0"/>
+              <w:cnfStyle w:val="000000000000" w:firstRow="0" w:lastRow="0" w:firstColumn="0" w:lastColumn="0" w:oddVBand="0" w:evenVBand="0" w:oddHBand="0" w:evenHBand="0" w:firstRowFirstColumn="0" w:firstRowLastColumn="0" w:lastRowFirstColumn="0" w:lastRowLastColumn="0"/>
             </w:pPr>
             <w:r>
               <w:t>2.0.1</w:t>
@@ -1135,7 +1247,7 @@
           <w:p>
             <w:pPr>
               <w:spacing w:before="120" w:after="120"/>
-              <w:cnfStyle w:val="000000100000" w:firstRow="0" w:lastRow="0" w:firstColumn="0" w:lastColumn="0" w:oddVBand="0" w:evenVBand="0" w:oddHBand="1" w:evenHBand="0" w:firstRowFirstColumn="0" w:firstRowLastColumn="0" w:lastRowFirstColumn="0" w:lastRowLastColumn="0"/>
+              <w:cnfStyle w:val="000000000000" w:firstRow="0" w:lastRow="0" w:firstColumn="0" w:lastColumn="0" w:oddVBand="0" w:evenVBand="0" w:oddHBand="0" w:evenHBand="0" w:firstRowFirstColumn="0" w:firstRowLastColumn="0" w:lastRowFirstColumn="0" w:lastRowLastColumn="0"/>
             </w:pPr>
           </w:p>
         </w:tc>
@@ -1146,7 +1258,7 @@
           <w:p>
             <w:pPr>
               <w:spacing w:before="120" w:after="120"/>
-              <w:cnfStyle w:val="000000100000" w:firstRow="0" w:lastRow="0" w:firstColumn="0" w:lastColumn="0" w:oddVBand="0" w:evenVBand="0" w:oddHBand="1" w:evenHBand="0" w:firstRowFirstColumn="0" w:firstRowLastColumn="0" w:lastRowFirstColumn="0" w:lastRowLastColumn="0"/>
+              <w:cnfStyle w:val="000000000000" w:firstRow="0" w:lastRow="0" w:firstColumn="0" w:lastColumn="0" w:oddVBand="0" w:evenVBand="0" w:oddHBand="0" w:evenHBand="0" w:firstRowFirstColumn="0" w:firstRowLastColumn="0" w:lastRowFirstColumn="0" w:lastRowLastColumn="0"/>
             </w:pPr>
             <w:r>
               <w:t xml:space="preserve">Mac OS X: </w:t>
@@ -1162,7 +1274,6 @@
           </w:p>
         </w:tc>
       </w:tr>
-      <w:bookmarkEnd w:id="0"/>
     </w:tbl>
     <w:p/>
     <w:sectPr>
@@ -1572,6 +1683,7 @@
   <w:style w:type="character" w:default="1" w:styleId="Fuentedeprrafopredeter">
     <w:name w:val="Default Paragraph Font"/>
     <w:uiPriority w:val="1"/>
+    <w:semiHidden/>
     <w:unhideWhenUsed/>
   </w:style>
   <w:style w:type="table" w:default="1" w:styleId="Tablanormal">

</xml_diff>

<commit_message>
Ajustes de provisionamiento del Glassfish para inicio automatico del servicio linux
</commit_message>
<xml_diff>
--- a/Entorno/Entorno_Desarrollo.docx
+++ b/Entorno/Entorno_Desarrollo.docx
@@ -2,6 +2,672 @@
 <file path=word/document.xml><?xml version="1.0" encoding="utf-8"?>
 <w:document xmlns:wpc="http://schemas.microsoft.com/office/word/2010/wordprocessingCanvas" xmlns:mc="http://schemas.openxmlformats.org/markup-compatibility/2006" xmlns:o="urn:schemas-microsoft-com:office:office" xmlns:r="http://schemas.openxmlformats.org/officeDocument/2006/relationships" xmlns:m="http://schemas.openxmlformats.org/officeDocument/2006/math" xmlns:v="urn:schemas-microsoft-com:vml" xmlns:wp14="http://schemas.microsoft.com/office/word/2010/wordprocessingDrawing" xmlns:wp="http://schemas.openxmlformats.org/drawingml/2006/wordprocessingDrawing" xmlns:w10="urn:schemas-microsoft-com:office:word" xmlns:w="http://schemas.openxmlformats.org/wordprocessingml/2006/main" xmlns:w14="http://schemas.microsoft.com/office/word/2010/wordml" xmlns:w15="http://schemas.microsoft.com/office/word/2012/wordml" xmlns:wpg="http://schemas.microsoft.com/office/word/2010/wordprocessingGroup" xmlns:wpi="http://schemas.microsoft.com/office/word/2010/wordprocessingInk" xmlns:wne="http://schemas.microsoft.com/office/word/2006/wordml" xmlns:wps="http://schemas.microsoft.com/office/word/2010/wordprocessingShape" mc:Ignorable="w14 w15 wp14">
   <w:body>
+    <w:p>
+      <w:pPr>
+        <w:jc w:val="center"/>
+        <w:rPr>
+          <w:b/>
+          <w:bCs/>
+        </w:rPr>
+      </w:pPr>
+      <w:r>
+        <w:rPr>
+          <w:b/>
+          <w:bCs/>
+          <w:noProof/>
+          <w:lang w:eastAsia="es-ES"/>
+        </w:rPr>
+        <w:drawing>
+          <wp:inline distT="0" distB="0" distL="0" distR="0">
+            <wp:extent cx="1943100" cy="2324100"/>
+            <wp:effectExtent l="0" t="0" r="0" b="0"/>
+            <wp:docPr id="1" name="Imagen 1"/>
+            <wp:cNvGraphicFramePr>
+              <a:graphicFrameLocks xmlns:a="http://schemas.openxmlformats.org/drawingml/2006/main" noChangeAspect="1"/>
+            </wp:cNvGraphicFramePr>
+            <a:graphic xmlns:a="http://schemas.openxmlformats.org/drawingml/2006/main">
+              <a:graphicData uri="http://schemas.openxmlformats.org/drawingml/2006/picture">
+                <pic:pic xmlns:pic="http://schemas.openxmlformats.org/drawingml/2006/picture">
+                  <pic:nvPicPr>
+                    <pic:cNvPr id="0" name="Picture 1"/>
+                    <pic:cNvPicPr>
+                      <a:picLocks noChangeAspect="1" noChangeArrowheads="1"/>
+                    </pic:cNvPicPr>
+                  </pic:nvPicPr>
+                  <pic:blipFill>
+                    <a:blip r:embed="rId4">
+                      <a:extLst>
+                        <a:ext uri="{28A0092B-C50C-407E-A947-70E740481C1C}">
+                          <a14:useLocalDpi xmlns:a14="http://schemas.microsoft.com/office/drawing/2010/main" val="0"/>
+                        </a:ext>
+                      </a:extLst>
+                    </a:blip>
+                    <a:srcRect/>
+                    <a:stretch>
+                      <a:fillRect/>
+                    </a:stretch>
+                  </pic:blipFill>
+                  <pic:spPr bwMode="auto">
+                    <a:xfrm>
+                      <a:off x="0" y="0"/>
+                      <a:ext cx="1943100" cy="2324100"/>
+                    </a:xfrm>
+                    <a:prstGeom prst="rect">
+                      <a:avLst/>
+                    </a:prstGeom>
+                    <a:noFill/>
+                    <a:ln>
+                      <a:noFill/>
+                    </a:ln>
+                  </pic:spPr>
+                </pic:pic>
+              </a:graphicData>
+            </a:graphic>
+          </wp:inline>
+        </w:drawing>
+      </w:r>
+    </w:p>
+    <w:p>
+      <w:pPr>
+        <w:jc w:val="center"/>
+        <w:rPr>
+          <w:b/>
+          <w:bCs/>
+        </w:rPr>
+      </w:pPr>
+      <w:r>
+        <w:rPr>
+          <w:b/>
+          <w:bCs/>
+        </w:rPr>
+        <w:t xml:space="preserve">Figura 1. Diagrama de </w:t>
+      </w:r>
+      <w:r>
+        <w:rPr>
+          <w:b/>
+          <w:bCs/>
+        </w:rPr>
+        <w:t xml:space="preserve">Infraestructura de </w:t>
+      </w:r>
+      <w:r>
+        <w:rPr>
+          <w:b/>
+          <w:bCs/>
+        </w:rPr>
+        <w:t>Despliegue</w:t>
+      </w:r>
+      <w:r>
+        <w:rPr>
+          <w:b/>
+          <w:bCs/>
+        </w:rPr>
+        <w:t xml:space="preserve"> (Entorno de Desarrollo)</w:t>
+      </w:r>
+    </w:p>
+    <w:p>
+      <w:pPr>
+        <w:rPr>
+          <w:bCs/>
+        </w:rPr>
+      </w:pPr>
+      <w:r>
+        <w:rPr>
+          <w:bCs/>
+        </w:rPr>
+        <w:t>A continuación se presenta el catálogo de todos los elementos que conforman la vista de la infraestructura para el despliegue del producto.</w:t>
+      </w:r>
+    </w:p>
+    <w:tbl>
+      <w:tblPr>
+        <w:tblStyle w:val="Tabladecuadrcula4"/>
+        <w:tblW w:w="0" w:type="auto"/>
+        <w:tblLook w:val="04A0" w:firstRow="1" w:lastRow="0" w:firstColumn="1" w:lastColumn="0" w:noHBand="0" w:noVBand="1"/>
+      </w:tblPr>
+      <w:tblGrid>
+        <w:gridCol w:w="1696"/>
+        <w:gridCol w:w="4111"/>
+        <w:gridCol w:w="709"/>
+        <w:gridCol w:w="1978"/>
+      </w:tblGrid>
+      <w:tr>
+        <w:trPr>
+          <w:cnfStyle w:val="100000000000" w:firstRow="1" w:lastRow="0" w:firstColumn="0" w:lastColumn="0" w:oddVBand="0" w:evenVBand="0" w:oddHBand="0" w:evenHBand="0" w:firstRowFirstColumn="0" w:firstRowLastColumn="0" w:lastRowFirstColumn="0" w:lastRowLastColumn="0"/>
+        </w:trPr>
+        <w:tc>
+          <w:tcPr>
+            <w:cnfStyle w:val="001000000000" w:firstRow="0" w:lastRow="0" w:firstColumn="1" w:lastColumn="0" w:oddVBand="0" w:evenVBand="0" w:oddHBand="0" w:evenHBand="0" w:firstRowFirstColumn="0" w:firstRowLastColumn="0" w:lastRowFirstColumn="0" w:lastRowLastColumn="0"/>
+            <w:tcW w:w="1696" w:type="dxa"/>
+          </w:tcPr>
+          <w:p>
+            <w:pPr>
+              <w:spacing w:before="120" w:after="120"/>
+              <w:rPr>
+                <w:b w:val="0"/>
+                <w:bCs w:val="0"/>
+              </w:rPr>
+            </w:pPr>
+            <w:r>
+              <w:rPr>
+                <w:b w:val="0"/>
+                <w:bCs w:val="0"/>
+              </w:rPr>
+              <w:t>Elemento</w:t>
+            </w:r>
+          </w:p>
+        </w:tc>
+        <w:tc>
+          <w:tcPr>
+            <w:tcW w:w="4111" w:type="dxa"/>
+          </w:tcPr>
+          <w:p>
+            <w:pPr>
+              <w:spacing w:before="120" w:after="120"/>
+              <w:cnfStyle w:val="100000000000" w:firstRow="1" w:lastRow="0" w:firstColumn="0" w:lastColumn="0" w:oddVBand="0" w:evenVBand="0" w:oddHBand="0" w:evenHBand="0" w:firstRowFirstColumn="0" w:firstRowLastColumn="0" w:lastRowFirstColumn="0" w:lastRowLastColumn="0"/>
+              <w:rPr>
+                <w:b w:val="0"/>
+                <w:bCs w:val="0"/>
+              </w:rPr>
+            </w:pPr>
+            <w:r>
+              <w:rPr>
+                <w:b w:val="0"/>
+                <w:bCs w:val="0"/>
+              </w:rPr>
+              <w:t>Función / propósito</w:t>
+            </w:r>
+          </w:p>
+        </w:tc>
+        <w:tc>
+          <w:tcPr>
+            <w:tcW w:w="2687" w:type="dxa"/>
+            <w:gridSpan w:val="2"/>
+          </w:tcPr>
+          <w:p>
+            <w:pPr>
+              <w:spacing w:before="120" w:after="120"/>
+              <w:cnfStyle w:val="100000000000" w:firstRow="1" w:lastRow="0" w:firstColumn="0" w:lastColumn="0" w:oddVBand="0" w:evenVBand="0" w:oddHBand="0" w:evenHBand="0" w:firstRowFirstColumn="0" w:firstRowLastColumn="0" w:lastRowFirstColumn="0" w:lastRowLastColumn="0"/>
+              <w:rPr>
+                <w:b w:val="0"/>
+                <w:bCs w:val="0"/>
+              </w:rPr>
+            </w:pPr>
+            <w:r>
+              <w:rPr>
+                <w:b w:val="0"/>
+                <w:bCs w:val="0"/>
+              </w:rPr>
+              <w:t>Atributos</w:t>
+            </w:r>
+          </w:p>
+        </w:tc>
+      </w:tr>
+      <w:tr>
+        <w:trPr>
+          <w:cnfStyle w:val="000000100000" w:firstRow="0" w:lastRow="0" w:firstColumn="0" w:lastColumn="0" w:oddVBand="0" w:evenVBand="0" w:oddHBand="1" w:evenHBand="0" w:firstRowFirstColumn="0" w:firstRowLastColumn="0" w:lastRowFirstColumn="0" w:lastRowLastColumn="0"/>
+        </w:trPr>
+        <w:tc>
+          <w:tcPr>
+            <w:cnfStyle w:val="001000000000" w:firstRow="0" w:lastRow="0" w:firstColumn="1" w:lastColumn="0" w:oddVBand="0" w:evenVBand="0" w:oddHBand="0" w:evenHBand="0" w:firstRowFirstColumn="0" w:firstRowLastColumn="0" w:lastRowFirstColumn="0" w:lastRowLastColumn="0"/>
+            <w:tcW w:w="1696" w:type="dxa"/>
+            <w:vMerge w:val="restart"/>
+          </w:tcPr>
+          <w:p>
+            <w:pPr>
+              <w:spacing w:before="120" w:after="120"/>
+              <w:rPr>
+                <w:b w:val="0"/>
+                <w:bCs w:val="0"/>
+              </w:rPr>
+            </w:pPr>
+            <w:r>
+              <w:rPr>
+                <w:b w:val="0"/>
+                <w:bCs w:val="0"/>
+              </w:rPr>
+              <w:t>appserver1</w:t>
+            </w:r>
+          </w:p>
+        </w:tc>
+        <w:tc>
+          <w:tcPr>
+            <w:tcW w:w="4111" w:type="dxa"/>
+            <w:vMerge w:val="restart"/>
+          </w:tcPr>
+          <w:p>
+            <w:pPr>
+              <w:spacing w:before="120" w:after="120"/>
+              <w:cnfStyle w:val="000000100000" w:firstRow="0" w:lastRow="0" w:firstColumn="0" w:lastColumn="0" w:oddVBand="0" w:evenVBand="0" w:oddHBand="1" w:evenHBand="0" w:firstRowFirstColumn="0" w:firstRowLastColumn="0" w:lastRowFirstColumn="0" w:lastRowLastColumn="0"/>
+              <w:rPr>
+                <w:bCs/>
+              </w:rPr>
+            </w:pPr>
+            <w:r>
+              <w:rPr>
+                <w:bCs/>
+              </w:rPr>
+              <w:t>Contenedor</w:t>
+            </w:r>
+            <w:r>
+              <w:rPr>
+                <w:bCs/>
+              </w:rPr>
+              <w:t xml:space="preserve"> de aplicación empresarial JEE y recursos asociados (fuentes de datos)</w:t>
+            </w:r>
+          </w:p>
+        </w:tc>
+        <w:tc>
+          <w:tcPr>
+            <w:tcW w:w="709" w:type="dxa"/>
+          </w:tcPr>
+          <w:p>
+            <w:pPr>
+              <w:spacing w:before="120" w:after="120"/>
+              <w:cnfStyle w:val="000000100000" w:firstRow="0" w:lastRow="0" w:firstColumn="0" w:lastColumn="0" w:oddVBand="0" w:evenVBand="0" w:oddHBand="1" w:evenHBand="0" w:firstRowFirstColumn="0" w:firstRowLastColumn="0" w:lastRowFirstColumn="0" w:lastRowLastColumn="0"/>
+              <w:rPr>
+                <w:b/>
+                <w:bCs/>
+              </w:rPr>
+            </w:pPr>
+            <w:r>
+              <w:rPr>
+                <w:b/>
+                <w:bCs/>
+              </w:rPr>
+              <w:t>HDD</w:t>
+            </w:r>
+          </w:p>
+        </w:tc>
+        <w:tc>
+          <w:tcPr>
+            <w:tcW w:w="1978" w:type="dxa"/>
+          </w:tcPr>
+          <w:p>
+            <w:pPr>
+              <w:spacing w:before="120" w:after="120"/>
+              <w:cnfStyle w:val="000000100000" w:firstRow="0" w:lastRow="0" w:firstColumn="0" w:lastColumn="0" w:oddVBand="0" w:evenVBand="0" w:oddHBand="1" w:evenHBand="0" w:firstRowFirstColumn="0" w:firstRowLastColumn="0" w:lastRowFirstColumn="0" w:lastRowLastColumn="0"/>
+              <w:rPr>
+                <w:bCs/>
+              </w:rPr>
+            </w:pPr>
+          </w:p>
+        </w:tc>
+      </w:tr>
+      <w:tr>
+        <w:tc>
+          <w:tcPr>
+            <w:cnfStyle w:val="001000000000" w:firstRow="0" w:lastRow="0" w:firstColumn="1" w:lastColumn="0" w:oddVBand="0" w:evenVBand="0" w:oddHBand="0" w:evenHBand="0" w:firstRowFirstColumn="0" w:firstRowLastColumn="0" w:lastRowFirstColumn="0" w:lastRowLastColumn="0"/>
+            <w:tcW w:w="1696" w:type="dxa"/>
+            <w:vMerge/>
+          </w:tcPr>
+          <w:p>
+            <w:pPr>
+              <w:spacing w:before="120" w:after="120"/>
+              <w:rPr>
+                <w:b w:val="0"/>
+                <w:bCs w:val="0"/>
+              </w:rPr>
+            </w:pPr>
+          </w:p>
+        </w:tc>
+        <w:tc>
+          <w:tcPr>
+            <w:tcW w:w="4111" w:type="dxa"/>
+            <w:vMerge/>
+          </w:tcPr>
+          <w:p>
+            <w:pPr>
+              <w:spacing w:before="120" w:after="120"/>
+              <w:cnfStyle w:val="000000000000" w:firstRow="0" w:lastRow="0" w:firstColumn="0" w:lastColumn="0" w:oddVBand="0" w:evenVBand="0" w:oddHBand="0" w:evenHBand="0" w:firstRowFirstColumn="0" w:firstRowLastColumn="0" w:lastRowFirstColumn="0" w:lastRowLastColumn="0"/>
+              <w:rPr>
+                <w:bCs/>
+              </w:rPr>
+            </w:pPr>
+          </w:p>
+        </w:tc>
+        <w:tc>
+          <w:tcPr>
+            <w:tcW w:w="709" w:type="dxa"/>
+          </w:tcPr>
+          <w:p>
+            <w:pPr>
+              <w:spacing w:before="120" w:after="120"/>
+              <w:cnfStyle w:val="000000000000" w:firstRow="0" w:lastRow="0" w:firstColumn="0" w:lastColumn="0" w:oddVBand="0" w:evenVBand="0" w:oddHBand="0" w:evenHBand="0" w:firstRowFirstColumn="0" w:firstRowLastColumn="0" w:lastRowFirstColumn="0" w:lastRowLastColumn="0"/>
+              <w:rPr>
+                <w:b/>
+                <w:bCs/>
+              </w:rPr>
+            </w:pPr>
+            <w:r>
+              <w:rPr>
+                <w:b/>
+                <w:bCs/>
+              </w:rPr>
+              <w:t>CPU</w:t>
+            </w:r>
+          </w:p>
+        </w:tc>
+        <w:tc>
+          <w:tcPr>
+            <w:tcW w:w="1978" w:type="dxa"/>
+          </w:tcPr>
+          <w:p>
+            <w:pPr>
+              <w:spacing w:before="120" w:after="120"/>
+              <w:cnfStyle w:val="000000000000" w:firstRow="0" w:lastRow="0" w:firstColumn="0" w:lastColumn="0" w:oddVBand="0" w:evenVBand="0" w:oddHBand="0" w:evenHBand="0" w:firstRowFirstColumn="0" w:firstRowLastColumn="0" w:lastRowFirstColumn="0" w:lastRowLastColumn="0"/>
+              <w:rPr>
+                <w:bCs/>
+              </w:rPr>
+            </w:pPr>
+          </w:p>
+        </w:tc>
+      </w:tr>
+      <w:tr>
+        <w:trPr>
+          <w:cnfStyle w:val="000000100000" w:firstRow="0" w:lastRow="0" w:firstColumn="0" w:lastColumn="0" w:oddVBand="0" w:evenVBand="0" w:oddHBand="1" w:evenHBand="0" w:firstRowFirstColumn="0" w:firstRowLastColumn="0" w:lastRowFirstColumn="0" w:lastRowLastColumn="0"/>
+        </w:trPr>
+        <w:tc>
+          <w:tcPr>
+            <w:cnfStyle w:val="001000000000" w:firstRow="0" w:lastRow="0" w:firstColumn="1" w:lastColumn="0" w:oddVBand="0" w:evenVBand="0" w:oddHBand="0" w:evenHBand="0" w:firstRowFirstColumn="0" w:firstRowLastColumn="0" w:lastRowFirstColumn="0" w:lastRowLastColumn="0"/>
+            <w:tcW w:w="1696" w:type="dxa"/>
+            <w:vMerge/>
+          </w:tcPr>
+          <w:p>
+            <w:pPr>
+              <w:spacing w:before="120" w:after="120"/>
+              <w:rPr>
+                <w:b w:val="0"/>
+                <w:bCs w:val="0"/>
+              </w:rPr>
+            </w:pPr>
+          </w:p>
+        </w:tc>
+        <w:tc>
+          <w:tcPr>
+            <w:tcW w:w="4111" w:type="dxa"/>
+            <w:vMerge/>
+          </w:tcPr>
+          <w:p>
+            <w:pPr>
+              <w:spacing w:before="120" w:after="120"/>
+              <w:cnfStyle w:val="000000100000" w:firstRow="0" w:lastRow="0" w:firstColumn="0" w:lastColumn="0" w:oddVBand="0" w:evenVBand="0" w:oddHBand="1" w:evenHBand="0" w:firstRowFirstColumn="0" w:firstRowLastColumn="0" w:lastRowFirstColumn="0" w:lastRowLastColumn="0"/>
+              <w:rPr>
+                <w:bCs/>
+              </w:rPr>
+            </w:pPr>
+          </w:p>
+        </w:tc>
+        <w:tc>
+          <w:tcPr>
+            <w:tcW w:w="709" w:type="dxa"/>
+          </w:tcPr>
+          <w:p>
+            <w:pPr>
+              <w:spacing w:before="120" w:after="120"/>
+              <w:cnfStyle w:val="000000100000" w:firstRow="0" w:lastRow="0" w:firstColumn="0" w:lastColumn="0" w:oddVBand="0" w:evenVBand="0" w:oddHBand="1" w:evenHBand="0" w:firstRowFirstColumn="0" w:firstRowLastColumn="0" w:lastRowFirstColumn="0" w:lastRowLastColumn="0"/>
+              <w:rPr>
+                <w:b/>
+                <w:bCs/>
+              </w:rPr>
+            </w:pPr>
+            <w:r>
+              <w:rPr>
+                <w:b/>
+                <w:bCs/>
+              </w:rPr>
+              <w:t>RAM</w:t>
+            </w:r>
+          </w:p>
+        </w:tc>
+        <w:tc>
+          <w:tcPr>
+            <w:tcW w:w="1978" w:type="dxa"/>
+          </w:tcPr>
+          <w:p>
+            <w:pPr>
+              <w:spacing w:before="120" w:after="120"/>
+              <w:cnfStyle w:val="000000100000" w:firstRow="0" w:lastRow="0" w:firstColumn="0" w:lastColumn="0" w:oddVBand="0" w:evenVBand="0" w:oddHBand="1" w:evenHBand="0" w:firstRowFirstColumn="0" w:firstRowLastColumn="0" w:lastRowFirstColumn="0" w:lastRowLastColumn="0"/>
+              <w:rPr>
+                <w:bCs/>
+              </w:rPr>
+            </w:pPr>
+          </w:p>
+        </w:tc>
+      </w:tr>
+      <w:tr>
+        <w:tc>
+          <w:tcPr>
+            <w:cnfStyle w:val="001000000000" w:firstRow="0" w:lastRow="0" w:firstColumn="1" w:lastColumn="0" w:oddVBand="0" w:evenVBand="0" w:oddHBand="0" w:evenHBand="0" w:firstRowFirstColumn="0" w:firstRowLastColumn="0" w:lastRowFirstColumn="0" w:lastRowLastColumn="0"/>
+            <w:tcW w:w="1696" w:type="dxa"/>
+            <w:vMerge w:val="restart"/>
+          </w:tcPr>
+          <w:p>
+            <w:pPr>
+              <w:spacing w:before="120" w:after="120"/>
+              <w:rPr>
+                <w:b w:val="0"/>
+                <w:bCs w:val="0"/>
+              </w:rPr>
+            </w:pPr>
+            <w:r>
+              <w:rPr>
+                <w:b w:val="0"/>
+                <w:bCs w:val="0"/>
+              </w:rPr>
+              <w:t>dbserver1</w:t>
+            </w:r>
+          </w:p>
+        </w:tc>
+        <w:tc>
+          <w:tcPr>
+            <w:tcW w:w="4111" w:type="dxa"/>
+            <w:vMerge w:val="restart"/>
+          </w:tcPr>
+          <w:p>
+            <w:pPr>
+              <w:spacing w:before="120" w:after="120"/>
+              <w:cnfStyle w:val="000000000000" w:firstRow="0" w:lastRow="0" w:firstColumn="0" w:lastColumn="0" w:oddVBand="0" w:evenVBand="0" w:oddHBand="0" w:evenHBand="0" w:firstRowFirstColumn="0" w:firstRowLastColumn="0" w:lastRowFirstColumn="0" w:lastRowLastColumn="0"/>
+              <w:rPr>
+                <w:bCs/>
+              </w:rPr>
+            </w:pPr>
+          </w:p>
+        </w:tc>
+        <w:tc>
+          <w:tcPr>
+            <w:tcW w:w="709" w:type="dxa"/>
+          </w:tcPr>
+          <w:p>
+            <w:pPr>
+              <w:spacing w:before="120" w:after="120"/>
+              <w:cnfStyle w:val="000000000000" w:firstRow="0" w:lastRow="0" w:firstColumn="0" w:lastColumn="0" w:oddVBand="0" w:evenVBand="0" w:oddHBand="0" w:evenHBand="0" w:firstRowFirstColumn="0" w:firstRowLastColumn="0" w:lastRowFirstColumn="0" w:lastRowLastColumn="0"/>
+              <w:rPr>
+                <w:b/>
+                <w:bCs/>
+              </w:rPr>
+            </w:pPr>
+            <w:r>
+              <w:rPr>
+                <w:b/>
+                <w:bCs/>
+              </w:rPr>
+              <w:t>HDD</w:t>
+            </w:r>
+          </w:p>
+        </w:tc>
+        <w:tc>
+          <w:tcPr>
+            <w:tcW w:w="1978" w:type="dxa"/>
+          </w:tcPr>
+          <w:p>
+            <w:pPr>
+              <w:spacing w:before="120" w:after="120"/>
+              <w:cnfStyle w:val="000000000000" w:firstRow="0" w:lastRow="0" w:firstColumn="0" w:lastColumn="0" w:oddVBand="0" w:evenVBand="0" w:oddHBand="0" w:evenHBand="0" w:firstRowFirstColumn="0" w:firstRowLastColumn="0" w:lastRowFirstColumn="0" w:lastRowLastColumn="0"/>
+              <w:rPr>
+                <w:bCs/>
+              </w:rPr>
+            </w:pPr>
+            <w:bookmarkStart w:id="0" w:name="_GoBack"/>
+            <w:bookmarkEnd w:id="0"/>
+          </w:p>
+        </w:tc>
+      </w:tr>
+      <w:tr>
+        <w:trPr>
+          <w:cnfStyle w:val="000000100000" w:firstRow="0" w:lastRow="0" w:firstColumn="0" w:lastColumn="0" w:oddVBand="0" w:evenVBand="0" w:oddHBand="1" w:evenHBand="0" w:firstRowFirstColumn="0" w:firstRowLastColumn="0" w:lastRowFirstColumn="0" w:lastRowLastColumn="0"/>
+        </w:trPr>
+        <w:tc>
+          <w:tcPr>
+            <w:cnfStyle w:val="001000000000" w:firstRow="0" w:lastRow="0" w:firstColumn="1" w:lastColumn="0" w:oddVBand="0" w:evenVBand="0" w:oddHBand="0" w:evenHBand="0" w:firstRowFirstColumn="0" w:firstRowLastColumn="0" w:lastRowFirstColumn="0" w:lastRowLastColumn="0"/>
+            <w:tcW w:w="1696" w:type="dxa"/>
+            <w:vMerge/>
+          </w:tcPr>
+          <w:p>
+            <w:pPr>
+              <w:spacing w:before="120" w:after="120"/>
+              <w:rPr>
+                <w:b w:val="0"/>
+                <w:bCs w:val="0"/>
+              </w:rPr>
+            </w:pPr>
+          </w:p>
+        </w:tc>
+        <w:tc>
+          <w:tcPr>
+            <w:tcW w:w="4111" w:type="dxa"/>
+            <w:vMerge/>
+          </w:tcPr>
+          <w:p>
+            <w:pPr>
+              <w:spacing w:before="120" w:after="120"/>
+              <w:cnfStyle w:val="000000100000" w:firstRow="0" w:lastRow="0" w:firstColumn="0" w:lastColumn="0" w:oddVBand="0" w:evenVBand="0" w:oddHBand="1" w:evenHBand="0" w:firstRowFirstColumn="0" w:firstRowLastColumn="0" w:lastRowFirstColumn="0" w:lastRowLastColumn="0"/>
+              <w:rPr>
+                <w:bCs/>
+              </w:rPr>
+            </w:pPr>
+          </w:p>
+        </w:tc>
+        <w:tc>
+          <w:tcPr>
+            <w:tcW w:w="709" w:type="dxa"/>
+          </w:tcPr>
+          <w:p>
+            <w:pPr>
+              <w:spacing w:before="120" w:after="120"/>
+              <w:cnfStyle w:val="000000100000" w:firstRow="0" w:lastRow="0" w:firstColumn="0" w:lastColumn="0" w:oddVBand="0" w:evenVBand="0" w:oddHBand="1" w:evenHBand="0" w:firstRowFirstColumn="0" w:firstRowLastColumn="0" w:lastRowFirstColumn="0" w:lastRowLastColumn="0"/>
+              <w:rPr>
+                <w:b/>
+                <w:bCs/>
+              </w:rPr>
+            </w:pPr>
+            <w:r>
+              <w:rPr>
+                <w:b/>
+                <w:bCs/>
+              </w:rPr>
+              <w:t>CPU</w:t>
+            </w:r>
+          </w:p>
+        </w:tc>
+        <w:tc>
+          <w:tcPr>
+            <w:tcW w:w="1978" w:type="dxa"/>
+          </w:tcPr>
+          <w:p>
+            <w:pPr>
+              <w:spacing w:before="120" w:after="120"/>
+              <w:cnfStyle w:val="000000100000" w:firstRow="0" w:lastRow="0" w:firstColumn="0" w:lastColumn="0" w:oddVBand="0" w:evenVBand="0" w:oddHBand="1" w:evenHBand="0" w:firstRowFirstColumn="0" w:firstRowLastColumn="0" w:lastRowFirstColumn="0" w:lastRowLastColumn="0"/>
+              <w:rPr>
+                <w:bCs/>
+              </w:rPr>
+            </w:pPr>
+          </w:p>
+        </w:tc>
+      </w:tr>
+      <w:tr>
+        <w:tc>
+          <w:tcPr>
+            <w:cnfStyle w:val="001000000000" w:firstRow="0" w:lastRow="0" w:firstColumn="1" w:lastColumn="0" w:oddVBand="0" w:evenVBand="0" w:oddHBand="0" w:evenHBand="0" w:firstRowFirstColumn="0" w:firstRowLastColumn="0" w:lastRowFirstColumn="0" w:lastRowLastColumn="0"/>
+            <w:tcW w:w="1696" w:type="dxa"/>
+            <w:vMerge/>
+          </w:tcPr>
+          <w:p>
+            <w:pPr>
+              <w:spacing w:before="120" w:after="120"/>
+              <w:rPr>
+                <w:b w:val="0"/>
+                <w:bCs w:val="0"/>
+              </w:rPr>
+            </w:pPr>
+          </w:p>
+        </w:tc>
+        <w:tc>
+          <w:tcPr>
+            <w:tcW w:w="4111" w:type="dxa"/>
+            <w:vMerge/>
+          </w:tcPr>
+          <w:p>
+            <w:pPr>
+              <w:spacing w:before="120" w:after="120"/>
+              <w:cnfStyle w:val="000000000000" w:firstRow="0" w:lastRow="0" w:firstColumn="0" w:lastColumn="0" w:oddVBand="0" w:evenVBand="0" w:oddHBand="0" w:evenHBand="0" w:firstRowFirstColumn="0" w:firstRowLastColumn="0" w:lastRowFirstColumn="0" w:lastRowLastColumn="0"/>
+              <w:rPr>
+                <w:bCs/>
+              </w:rPr>
+            </w:pPr>
+          </w:p>
+        </w:tc>
+        <w:tc>
+          <w:tcPr>
+            <w:tcW w:w="709" w:type="dxa"/>
+          </w:tcPr>
+          <w:p>
+            <w:pPr>
+              <w:spacing w:before="120" w:after="120"/>
+              <w:cnfStyle w:val="000000000000" w:firstRow="0" w:lastRow="0" w:firstColumn="0" w:lastColumn="0" w:oddVBand="0" w:evenVBand="0" w:oddHBand="0" w:evenHBand="0" w:firstRowFirstColumn="0" w:firstRowLastColumn="0" w:lastRowFirstColumn="0" w:lastRowLastColumn="0"/>
+              <w:rPr>
+                <w:b/>
+                <w:bCs/>
+              </w:rPr>
+            </w:pPr>
+            <w:r>
+              <w:rPr>
+                <w:b/>
+                <w:bCs/>
+              </w:rPr>
+              <w:t>RAM</w:t>
+            </w:r>
+          </w:p>
+        </w:tc>
+        <w:tc>
+          <w:tcPr>
+            <w:tcW w:w="1978" w:type="dxa"/>
+          </w:tcPr>
+          <w:p>
+            <w:pPr>
+              <w:spacing w:before="120" w:after="120"/>
+              <w:cnfStyle w:val="000000000000" w:firstRow="0" w:lastRow="0" w:firstColumn="0" w:lastColumn="0" w:oddVBand="0" w:evenVBand="0" w:oddHBand="0" w:evenHBand="0" w:firstRowFirstColumn="0" w:firstRowLastColumn="0" w:lastRowFirstColumn="0" w:lastRowLastColumn="0"/>
+              <w:rPr>
+                <w:bCs/>
+              </w:rPr>
+            </w:pPr>
+          </w:p>
+        </w:tc>
+      </w:tr>
+    </w:tbl>
+    <w:p>
+      <w:pPr>
+        <w:jc w:val="center"/>
+        <w:rPr>
+          <w:b/>
+          <w:bCs/>
+        </w:rPr>
+        <w:sectPr>
+          <w:pgSz w:w="11906" w:h="16838"/>
+          <w:pgMar w:top="1417" w:right="1701" w:bottom="1417" w:left="1701" w:header="708" w:footer="708" w:gutter="0"/>
+          <w:cols w:space="708"/>
+          <w:docGrid w:linePitch="360"/>
+        </w:sectPr>
+      </w:pPr>
+    </w:p>
     <w:p>
       <w:pPr>
         <w:jc w:val="center"/>
@@ -11,6 +677,7 @@
           <w:b/>
           <w:bCs/>
         </w:rPr>
+        <w:lastRenderedPageBreak/>
         <w:t>ANEXO 1. CONFIGURACIÓN DEL SOFTWARE PARA EL ENTORNO DE DESARROLLO</w:t>
       </w:r>
     </w:p>
@@ -606,7 +1273,7 @@
               </w:rPr>
               <w:t xml:space="preserve">Windows: </w:t>
             </w:r>
-            <w:hyperlink r:id="rId4" w:history="1">
+            <w:hyperlink r:id="rId5" w:history="1">
               <w:r>
                 <w:rPr>
                   <w:rStyle w:val="Hipervnculo"/>
@@ -630,7 +1297,7 @@
             <w:r>
               <w:t xml:space="preserve">Mac OS X: </w:t>
             </w:r>
-            <w:hyperlink r:id="rId5" w:history="1">
+            <w:hyperlink r:id="rId6" w:history="1">
               <w:r>
                 <w:rPr>
                   <w:rStyle w:val="Hipervnculo"/>
@@ -790,7 +1457,7 @@
               <w:spacing w:before="120" w:after="120"/>
               <w:cnfStyle w:val="000000100000" w:firstRow="0" w:lastRow="0" w:firstColumn="0" w:lastColumn="0" w:oddVBand="0" w:evenVBand="0" w:oddHBand="1" w:evenHBand="0" w:firstRowFirstColumn="0" w:firstRowLastColumn="0" w:lastRowFirstColumn="0" w:lastRowLastColumn="0"/>
             </w:pPr>
-            <w:hyperlink r:id="rId6" w:history="1">
+            <w:hyperlink r:id="rId7" w:history="1">
               <w:r>
                 <w:rPr>
                   <w:rStyle w:val="Hipervnculo"/>
@@ -885,7 +1552,7 @@
               <w:spacing w:before="120" w:after="120"/>
               <w:cnfStyle w:val="000000000000" w:firstRow="0" w:lastRow="0" w:firstColumn="0" w:lastColumn="0" w:oddVBand="0" w:evenVBand="0" w:oddHBand="0" w:evenHBand="0" w:firstRowFirstColumn="0" w:firstRowLastColumn="0" w:lastRowFirstColumn="0" w:lastRowLastColumn="0"/>
             </w:pPr>
-            <w:hyperlink r:id="rId7" w:history="1">
+            <w:hyperlink r:id="rId8" w:history="1">
               <w:r>
                 <w:rPr>
                   <w:rStyle w:val="Hipervnculo"/>
@@ -983,7 +1650,6 @@
             </w:r>
           </w:p>
         </w:tc>
-        <w:bookmarkStart w:id="0" w:name="_GoBack"/>
         <w:tc>
           <w:tcPr>
             <w:tcW w:w="2205" w:type="pct"/>
@@ -993,34 +1659,17 @@
               <w:spacing w:before="120" w:after="120"/>
               <w:cnfStyle w:val="000000100000" w:firstRow="0" w:lastRow="0" w:firstColumn="0" w:lastColumn="0" w:oddVBand="0" w:evenVBand="0" w:oddHBand="1" w:evenHBand="0" w:firstRowFirstColumn="0" w:firstRowLastColumn="0" w:lastRowFirstColumn="0" w:lastRowLastColumn="0"/>
             </w:pPr>
-            <w:r>
-              <w:fldChar w:fldCharType="begin"/>
-            </w:r>
-            <w:r>
-              <w:instrText xml:space="preserve"> HYPERLINK "</w:instrText>
-            </w:r>
-            <w:r>
-              <w:instrText>http://plugins.netbeans.org/plugin/42406/codename-one</w:instrText>
-            </w:r>
-            <w:r>
-              <w:instrText xml:space="preserve">" </w:instrText>
-            </w:r>
-            <w:r>
-              <w:fldChar w:fldCharType="separate"/>
-            </w:r>
-            <w:r>
-              <w:rPr>
-                <w:rStyle w:val="Hipervnculo"/>
-              </w:rPr>
-              <w:t>http://plugins.netbeans.org/plugin/42406/codename-one</w:t>
-            </w:r>
-            <w:r>
-              <w:fldChar w:fldCharType="end"/>
-            </w:r>
+            <w:hyperlink r:id="rId9" w:history="1">
+              <w:r>
+                <w:rPr>
+                  <w:rStyle w:val="Hipervnculo"/>
+                </w:rPr>
+                <w:t>http://plugins.netbeans.org/plugin/42406/codename-one</w:t>
+              </w:r>
+            </w:hyperlink>
             <w:r>
               <w:t xml:space="preserve"> </w:t>
             </w:r>
-            <w:bookmarkEnd w:id="0"/>
           </w:p>
         </w:tc>
       </w:tr>
@@ -1088,7 +1737,7 @@
               <w:spacing w:before="120" w:after="120"/>
               <w:cnfStyle w:val="000000000000" w:firstRow="0" w:lastRow="0" w:firstColumn="0" w:lastColumn="0" w:oddVBand="0" w:evenVBand="0" w:oddHBand="0" w:evenHBand="0" w:firstRowFirstColumn="0" w:firstRowLastColumn="0" w:lastRowFirstColumn="0" w:lastRowLastColumn="0"/>
             </w:pPr>
-            <w:hyperlink r:id="rId8" w:history="1">
+            <w:hyperlink r:id="rId10" w:history="1">
               <w:r>
                 <w:rPr>
                   <w:rStyle w:val="Hipervnculo"/>
@@ -1182,7 +1831,7 @@
               </w:rPr>
               <w:t xml:space="preserve">Windows: </w:t>
             </w:r>
-            <w:hyperlink r:id="rId9" w:history="1">
+            <w:hyperlink r:id="rId11" w:history="1">
               <w:r>
                 <w:rPr>
                   <w:rStyle w:val="Hipervnculo"/>
@@ -1263,7 +1912,7 @@
             <w:r>
               <w:t xml:space="preserve">Mac OS X: </w:t>
             </w:r>
-            <w:hyperlink r:id="rId10" w:history="1">
+            <w:hyperlink r:id="rId12" w:history="1">
               <w:r>
                 <w:rPr>
                   <w:rStyle w:val="Hipervnculo"/>
@@ -1985,6 +2634,82 @@
       <w:u w:val="single"/>
     </w:rPr>
   </w:style>
+  <w:style w:type="table" w:styleId="Tabladecuadrcula4">
+    <w:name w:val="Grid Table 4"/>
+    <w:basedOn w:val="Tablanormal"/>
+    <w:uiPriority w:val="49"/>
+    <w:rsid w:val="00A52C78"/>
+    <w:pPr>
+      <w:spacing w:after="0" w:line="240" w:lineRule="auto"/>
+    </w:pPr>
+    <w:tblPr>
+      <w:tblStyleRowBandSize w:val="1"/>
+      <w:tblStyleColBandSize w:val="1"/>
+      <w:tblBorders>
+        <w:top w:val="single" w:sz="4" w:space="0" w:color="666666" w:themeColor="text1" w:themeTint="99"/>
+        <w:left w:val="single" w:sz="4" w:space="0" w:color="666666" w:themeColor="text1" w:themeTint="99"/>
+        <w:bottom w:val="single" w:sz="4" w:space="0" w:color="666666" w:themeColor="text1" w:themeTint="99"/>
+        <w:right w:val="single" w:sz="4" w:space="0" w:color="666666" w:themeColor="text1" w:themeTint="99"/>
+        <w:insideH w:val="single" w:sz="4" w:space="0" w:color="666666" w:themeColor="text1" w:themeTint="99"/>
+        <w:insideV w:val="single" w:sz="4" w:space="0" w:color="666666" w:themeColor="text1" w:themeTint="99"/>
+      </w:tblBorders>
+    </w:tblPr>
+    <w:tblStylePr w:type="firstRow">
+      <w:rPr>
+        <w:b/>
+        <w:bCs/>
+        <w:color w:val="FFFFFF" w:themeColor="background1"/>
+      </w:rPr>
+      <w:tblPr/>
+      <w:tcPr>
+        <w:tcBorders>
+          <w:top w:val="single" w:sz="4" w:space="0" w:color="000000" w:themeColor="text1"/>
+          <w:left w:val="single" w:sz="4" w:space="0" w:color="000000" w:themeColor="text1"/>
+          <w:bottom w:val="single" w:sz="4" w:space="0" w:color="000000" w:themeColor="text1"/>
+          <w:right w:val="single" w:sz="4" w:space="0" w:color="000000" w:themeColor="text1"/>
+          <w:insideH w:val="nil"/>
+          <w:insideV w:val="nil"/>
+        </w:tcBorders>
+        <w:shd w:val="clear" w:color="auto" w:fill="000000" w:themeFill="text1"/>
+      </w:tcPr>
+    </w:tblStylePr>
+    <w:tblStylePr w:type="lastRow">
+      <w:rPr>
+        <w:b/>
+        <w:bCs/>
+      </w:rPr>
+      <w:tblPr/>
+      <w:tcPr>
+        <w:tcBorders>
+          <w:top w:val="double" w:sz="4" w:space="0" w:color="000000" w:themeColor="text1"/>
+        </w:tcBorders>
+      </w:tcPr>
+    </w:tblStylePr>
+    <w:tblStylePr w:type="firstCol">
+      <w:rPr>
+        <w:b/>
+        <w:bCs/>
+      </w:rPr>
+    </w:tblStylePr>
+    <w:tblStylePr w:type="lastCol">
+      <w:rPr>
+        <w:b/>
+        <w:bCs/>
+      </w:rPr>
+    </w:tblStylePr>
+    <w:tblStylePr w:type="band1Vert">
+      <w:tblPr/>
+      <w:tcPr>
+        <w:shd w:val="clear" w:color="auto" w:fill="CCCCCC" w:themeFill="text1" w:themeFillTint="33"/>
+      </w:tcPr>
+    </w:tblStylePr>
+    <w:tblStylePr w:type="band1Horz">
+      <w:tblPr/>
+      <w:tcPr>
+        <w:shd w:val="clear" w:color="auto" w:fill="CCCCCC" w:themeFill="text1" w:themeFillTint="33"/>
+      </w:tcPr>
+    </w:tblStylePr>
+  </w:style>
 </w:styles>
 </file>
 

</xml_diff>